<commit_message>
New InsideDoc test samples - Lenna
</commit_message>
<xml_diff>
--- a/src/test/resources/InsideDoc/Doc1.docx
+++ b/src/test/resources/InsideDoc/Doc1.docx
@@ -1,8 +1,10 @@
 
 <file path=word/document.xml><?xml version="1.0" encoding="utf-8"?>
-<w:document xmlns:wpc="http://schemas.microsoft.com/office/word/2010/wordprocessingCanvas" xmlns:mc="http://schemas.openxmlformats.org/markup-compatibility/2006" xmlns:o="urn:schemas-microsoft-com:office:office" xmlns:r="http://schemas.openxmlformats.org/officeDocument/2006/relationships" xmlns:m="http://schemas.openxmlformats.org/officeDocument/2006/math" xmlns:v="urn:schemas-microsoft-com:vml" xmlns:wp14="http://schemas.microsoft.com/office/word/2010/wordprocessingDrawing" xmlns:wp="http://schemas.openxmlformats.org/drawingml/2006/wordprocessingDrawing" xmlns:w10="urn:schemas-microsoft-com:office:word" xmlns:w="http://schemas.openxmlformats.org/wordprocessingml/2006/main" xmlns:w14="http://schemas.microsoft.com/office/word/2010/wordml" xmlns:w15="http://schemas.microsoft.com/office/word/2012/wordml" xmlns:wpg="http://schemas.microsoft.com/office/word/2010/wordprocessingGroup" xmlns:wpi="http://schemas.microsoft.com/office/word/2010/wordprocessingInk" xmlns:wne="http://schemas.microsoft.com/office/word/2006/wordml" xmlns:wps="http://schemas.microsoft.com/office/word/2010/wordprocessingShape" mc:Ignorable="w14 w15 wp14">
+<w:document xmlns:wpc="http://schemas.microsoft.com/office/word/2010/wordprocessingCanvas" xmlns:cx="http://schemas.microsoft.com/office/drawing/2014/chartex" xmlns:cx1="http://schemas.microsoft.com/office/drawing/2015/9/8/chartex" xmlns:cx2="http://schemas.microsoft.com/office/drawing/2015/10/21/chartex" xmlns:cx3="http://schemas.microsoft.com/office/drawing/2016/5/9/chartex" xmlns:cx4="http://schemas.microsoft.com/office/drawing/2016/5/10/chartex" xmlns:cx5="http://schemas.microsoft.com/office/drawing/2016/5/11/chartex" xmlns:cx6="http://schemas.microsoft.com/office/drawing/2016/5/12/chartex" xmlns:cx7="http://schemas.microsoft.com/office/drawing/2016/5/13/chartex" xmlns:cx8="http://schemas.microsoft.com/office/drawing/2016/5/14/chartex" xmlns:mc="http://schemas.openxmlformats.org/markup-compatibility/2006" xmlns:o="urn:schemas-microsoft-com:office:office" xmlns:r="http://schemas.openxmlformats.org/officeDocument/2006/relationships" xmlns:m="http://schemas.openxmlformats.org/officeDocument/2006/math" xmlns:v="urn:schemas-microsoft-com:vml" xmlns:wp14="http://schemas.microsoft.com/office/word/2010/wordprocessingDrawing" xmlns:wp="http://schemas.openxmlformats.org/drawingml/2006/wordprocessingDrawing" xmlns:w10="urn:schemas-microsoft-com:office:word" xmlns:w="http://schemas.openxmlformats.org/wordprocessingml/2006/main" xmlns:w14="http://schemas.microsoft.com/office/word/2010/wordml" xmlns:w15="http://schemas.microsoft.com/office/word/2012/wordml" xmlns:w16se="http://schemas.microsoft.com/office/word/2015/wordml/symex" xmlns:wpg="http://schemas.microsoft.com/office/word/2010/wordprocessingGroup" xmlns:wpi="http://schemas.microsoft.com/office/word/2010/wordprocessingInk" xmlns:wne="http://schemas.microsoft.com/office/word/2006/wordml" xmlns:wps="http://schemas.microsoft.com/office/word/2010/wordprocessingShape" mc:Ignorable="w14 w15 w16se wp14">
   <w:body>
     <w:p>
+      <w:bookmarkStart w:id="0" w:name="_GoBack"/>
+      <w:bookmarkEnd w:id="0"/>
       <w:r>
         <w:rPr>
           <w:lang w:val="en-US"/>
@@ -591,15 +593,7 @@
       </w:r>
       <w:proofErr w:type="spellEnd"/>
       <w:r>
-        <w:t xml:space="preserve"> </w:t>
-      </w:r>
-      <w:proofErr w:type="spellStart"/>
-      <w:r>
-        <w:t>ac</w:t>
-      </w:r>
-      <w:proofErr w:type="spellEnd"/>
-      <w:r>
-        <w:t xml:space="preserve">, </w:t>
+        <w:t xml:space="preserve"> ac, </w:t>
       </w:r>
       <w:proofErr w:type="spellStart"/>
       <w:r>
@@ -610,12 +604,10 @@
         <w:t>.</w:t>
       </w:r>
     </w:p>
-    <w:p/>
     <w:p>
       <w:pPr>
         <w:jc w:val="center"/>
       </w:pPr>
-      <w:bookmarkStart w:id="0" w:name="_GoBack"/>
       <w:r>
         <w:rPr>
           <w:noProof/>
@@ -623,9 +615,9 @@
         </w:rPr>
         <w:drawing>
           <wp:inline distT="0" distB="0" distL="0" distR="0">
-            <wp:extent cx="5400040" cy="3186024"/>
-            <wp:effectExtent l="0" t="0" r="0" b="0"/>
-            <wp:docPr id="1" name="Imagen 1" descr="C:\entorno_desarrollo\Proyectos\workspace\similarity-uniform-fuzzy-hash\src\test\resources\DocImage.png"/>
+            <wp:extent cx="3810000" cy="2146300"/>
+            <wp:effectExtent l="0" t="0" r="0" b="6350"/>
+            <wp:docPr id="3" name="Imagen 3" descr="C:\Users\Juanj\AppData\Local\Microsoft\Windows\INetCache\Content.Word\Lenna.png"/>
             <wp:cNvGraphicFramePr>
               <a:graphicFrameLocks xmlns:a="http://schemas.openxmlformats.org/drawingml/2006/main" noChangeAspect="1"/>
             </wp:cNvGraphicFramePr>
@@ -633,7 +625,7 @@
               <a:graphicData uri="http://schemas.openxmlformats.org/drawingml/2006/picture">
                 <pic:pic xmlns:pic="http://schemas.openxmlformats.org/drawingml/2006/picture">
                   <pic:nvPicPr>
-                    <pic:cNvPr id="0" name="Picture 1" descr="C:\entorno_desarrollo\Proyectos\workspace\similarity-uniform-fuzzy-hash\src\test\resources\DocImage.png"/>
+                    <pic:cNvPr id="0" name="Picture 1" descr="C:\Users\Juanj\AppData\Local\Microsoft\Windows\INetCache\Content.Word\Lenna.png"/>
                     <pic:cNvPicPr>
                       <a:picLocks noChangeAspect="1" noChangeArrowheads="1"/>
                     </pic:cNvPicPr>
@@ -654,7 +646,7 @@
                   <pic:spPr bwMode="auto">
                     <a:xfrm>
                       <a:off x="0" y="0"/>
-                      <a:ext cx="5400040" cy="3186024"/>
+                      <a:ext cx="3810000" cy="2146300"/>
                     </a:xfrm>
                     <a:prstGeom prst="rect">
                       <a:avLst/>
@@ -670,7 +662,6 @@
           </wp:inline>
         </w:drawing>
       </w:r>
-      <w:bookmarkEnd w:id="0"/>
     </w:p>
     <w:p/>
     <w:p>
@@ -996,7 +987,6 @@
         <w:t xml:space="preserve">, </w:t>
       </w:r>
       <w:proofErr w:type="spellStart"/>
-      <w:proofErr w:type="gramStart"/>
       <w:r>
         <w:rPr>
           <w:lang w:val="en-US"/>
@@ -1004,12 +994,25 @@
         <w:t>sem</w:t>
       </w:r>
       <w:proofErr w:type="spellEnd"/>
-      <w:proofErr w:type="gramEnd"/>
-      <w:r>
-        <w:rPr>
-          <w:lang w:val="en-US"/>
-        </w:rPr>
-        <w:t xml:space="preserve"> quam semper libero, sit </w:t>
+      <w:r>
+        <w:rPr>
+          <w:lang w:val="en-US"/>
+        </w:rPr>
+        <w:t xml:space="preserve"> </w:t>
+      </w:r>
+      <w:proofErr w:type="spellStart"/>
+      <w:r>
+        <w:rPr>
+          <w:lang w:val="en-US"/>
+        </w:rPr>
+        <w:t>quam</w:t>
+      </w:r>
+      <w:proofErr w:type="spellEnd"/>
+      <w:r>
+        <w:rPr>
+          <w:lang w:val="en-US"/>
+        </w:rPr>
+        <w:t xml:space="preserve"> semper libero, sit </w:t>
       </w:r>
       <w:proofErr w:type="spellStart"/>
       <w:r>
@@ -1079,7 +1082,21 @@
         <w:rPr>
           <w:lang w:val="en-US"/>
         </w:rPr>
-        <w:t xml:space="preserve"> ipsum. Nam quam </w:t>
+        <w:t xml:space="preserve"> ipsum. Nam </w:t>
+      </w:r>
+      <w:proofErr w:type="spellStart"/>
+      <w:r>
+        <w:rPr>
+          <w:lang w:val="en-US"/>
+        </w:rPr>
+        <w:t>quam</w:t>
+      </w:r>
+      <w:proofErr w:type="spellEnd"/>
+      <w:r>
+        <w:rPr>
+          <w:lang w:val="en-US"/>
+        </w:rPr>
+        <w:t xml:space="preserve"> </w:t>
       </w:r>
       <w:proofErr w:type="spellStart"/>
       <w:r>
@@ -1135,21 +1152,7 @@
         <w:rPr>
           <w:lang w:val="en-US"/>
         </w:rPr>
-        <w:t xml:space="preserve"> </w:t>
-      </w:r>
-      <w:proofErr w:type="spellStart"/>
-      <w:r>
-        <w:rPr>
-          <w:lang w:val="en-US"/>
-        </w:rPr>
-        <w:t>pulvinar</w:t>
-      </w:r>
-      <w:proofErr w:type="spellEnd"/>
-      <w:r>
-        <w:rPr>
-          <w:lang w:val="en-US"/>
-        </w:rPr>
-        <w:t xml:space="preserve">, </w:t>
+        <w:t xml:space="preserve"> pulvinar, </w:t>
       </w:r>
       <w:proofErr w:type="spellStart"/>
       <w:r>
@@ -1353,24 +1356,9 @@
         <w:rPr>
           <w:lang w:val="en-US"/>
         </w:rPr>
-        <w:t xml:space="preserve">. </w:t>
-      </w:r>
-      <w:proofErr w:type="spellStart"/>
-      <w:r>
-        <w:rPr>
-          <w:lang w:val="en-US"/>
-        </w:rPr>
-        <w:t>Duis</w:t>
-      </w:r>
-      <w:proofErr w:type="spellEnd"/>
-      <w:r>
-        <w:rPr>
-          <w:lang w:val="en-US"/>
-        </w:rPr>
-        <w:t xml:space="preserve"> </w:t>
-      </w:r>
-      <w:proofErr w:type="spellStart"/>
-      <w:proofErr w:type="gramStart"/>
+        <w:t xml:space="preserve">. Duis </w:t>
+      </w:r>
+      <w:proofErr w:type="spellStart"/>
       <w:r>
         <w:rPr>
           <w:lang w:val="en-US"/>
@@ -1378,7 +1366,6 @@
         <w:t>leo</w:t>
       </w:r>
       <w:proofErr w:type="spellEnd"/>
-      <w:proofErr w:type="gramEnd"/>
       <w:r>
         <w:rPr>
           <w:lang w:val="en-US"/>
@@ -1636,7 +1623,6 @@
         <w:t xml:space="preserve"> </w:t>
       </w:r>
       <w:proofErr w:type="spellStart"/>
-      <w:proofErr w:type="gramStart"/>
       <w:r>
         <w:rPr>
           <w:lang w:val="en-US"/>
@@ -1644,12 +1630,25 @@
         <w:t>purus</w:t>
       </w:r>
       <w:proofErr w:type="spellEnd"/>
-      <w:proofErr w:type="gramEnd"/>
-      <w:r>
-        <w:rPr>
-          <w:lang w:val="en-US"/>
-        </w:rPr>
-        <w:t xml:space="preserve"> quam, </w:t>
+      <w:r>
+        <w:rPr>
+          <w:lang w:val="en-US"/>
+        </w:rPr>
+        <w:t xml:space="preserve"> </w:t>
+      </w:r>
+      <w:proofErr w:type="spellStart"/>
+      <w:r>
+        <w:rPr>
+          <w:lang w:val="en-US"/>
+        </w:rPr>
+        <w:t>quam</w:t>
+      </w:r>
+      <w:proofErr w:type="spellEnd"/>
+      <w:r>
+        <w:rPr>
+          <w:lang w:val="en-US"/>
+        </w:rPr>
+        <w:t xml:space="preserve">, </w:t>
       </w:r>
       <w:proofErr w:type="spellStart"/>
       <w:r>
@@ -1761,21 +1760,7 @@
         <w:rPr>
           <w:lang w:val="en-US"/>
         </w:rPr>
-        <w:t xml:space="preserve"> lorem in dui. </w:t>
-      </w:r>
-      <w:proofErr w:type="spellStart"/>
-      <w:r>
-        <w:rPr>
-          <w:lang w:val="en-US"/>
-        </w:rPr>
-        <w:t>Cras</w:t>
-      </w:r>
-      <w:proofErr w:type="spellEnd"/>
-      <w:r>
-        <w:rPr>
-          <w:lang w:val="en-US"/>
-        </w:rPr>
-        <w:t xml:space="preserve"> </w:t>
+        <w:t xml:space="preserve"> lorem in dui. Cras </w:t>
       </w:r>
       <w:proofErr w:type="spellStart"/>
       <w:r>
@@ -1915,21 +1900,7 @@
         <w:rPr>
           <w:lang w:val="en-US"/>
         </w:rPr>
-        <w:t xml:space="preserve"> </w:t>
-      </w:r>
-      <w:proofErr w:type="gramStart"/>
-      <w:r>
-        <w:rPr>
-          <w:lang w:val="en-US"/>
-        </w:rPr>
-        <w:t>et</w:t>
-      </w:r>
-      <w:proofErr w:type="gramEnd"/>
-      <w:r>
-        <w:rPr>
-          <w:lang w:val="en-US"/>
-        </w:rPr>
-        <w:t xml:space="preserve"> </w:t>
+        <w:t xml:space="preserve"> et </w:t>
       </w:r>
       <w:proofErr w:type="spellStart"/>
       <w:r>
@@ -2055,21 +2026,7 @@
         <w:rPr>
           <w:lang w:val="en-US"/>
         </w:rPr>
-        <w:t xml:space="preserve"> </w:t>
-      </w:r>
-      <w:proofErr w:type="gramStart"/>
-      <w:r>
-        <w:rPr>
-          <w:lang w:val="en-US"/>
-        </w:rPr>
-        <w:t>et</w:t>
-      </w:r>
-      <w:proofErr w:type="gramEnd"/>
-      <w:r>
-        <w:rPr>
-          <w:lang w:val="en-US"/>
-        </w:rPr>
-        <w:t xml:space="preserve"> </w:t>
+        <w:t xml:space="preserve"> et </w:t>
       </w:r>
       <w:proofErr w:type="spellStart"/>
       <w:r>
@@ -2083,21 +2040,7 @@
         <w:rPr>
           <w:lang w:val="en-US"/>
         </w:rPr>
-        <w:t xml:space="preserve">. </w:t>
-      </w:r>
-      <w:proofErr w:type="spellStart"/>
-      <w:r>
-        <w:rPr>
-          <w:lang w:val="en-US"/>
-        </w:rPr>
-        <w:t>Duis</w:t>
-      </w:r>
-      <w:proofErr w:type="spellEnd"/>
-      <w:r>
-        <w:rPr>
-          <w:lang w:val="en-US"/>
-        </w:rPr>
-        <w:t xml:space="preserve"> </w:t>
+        <w:t xml:space="preserve">. Duis </w:t>
       </w:r>
       <w:proofErr w:type="spellStart"/>
       <w:r>
@@ -2170,7 +2113,6 @@
         <w:t xml:space="preserve"> </w:t>
       </w:r>
       <w:proofErr w:type="spellStart"/>
-      <w:proofErr w:type="gramStart"/>
       <w:r>
         <w:rPr>
           <w:lang w:val="en-US"/>
@@ -2178,7 +2120,6 @@
         <w:t>nec</w:t>
       </w:r>
       <w:proofErr w:type="spellEnd"/>
-      <w:proofErr w:type="gramEnd"/>
       <w:r>
         <w:rPr>
           <w:lang w:val="en-US"/>
@@ -2386,7 +2327,6 @@
         <w:rPr>
           <w:lang w:val="en-US"/>
         </w:rPr>
-        <w:lastRenderedPageBreak/>
         <w:t>Praesent</w:t>
       </w:r>
       <w:proofErr w:type="spellEnd"/>
@@ -2534,21 +2474,7 @@
         <w:rPr>
           <w:lang w:val="en-US"/>
         </w:rPr>
-        <w:t xml:space="preserve"> libero. </w:t>
-      </w:r>
-      <w:proofErr w:type="spellStart"/>
-      <w:r>
-        <w:rPr>
-          <w:lang w:val="en-US"/>
-        </w:rPr>
-        <w:t>Cras</w:t>
-      </w:r>
-      <w:proofErr w:type="spellEnd"/>
-      <w:r>
-        <w:rPr>
-          <w:lang w:val="en-US"/>
-        </w:rPr>
-        <w:t xml:space="preserve"> id dui. </w:t>
+        <w:t xml:space="preserve"> libero. Cras id dui. </w:t>
       </w:r>
       <w:proofErr w:type="spellStart"/>
       <w:r>
@@ -2590,21 +2516,7 @@
         <w:rPr>
           <w:lang w:val="en-US"/>
         </w:rPr>
-        <w:t xml:space="preserve"> </w:t>
-      </w:r>
-      <w:proofErr w:type="gramStart"/>
-      <w:r>
-        <w:rPr>
-          <w:lang w:val="en-US"/>
-        </w:rPr>
-        <w:t>et</w:t>
-      </w:r>
-      <w:proofErr w:type="gramEnd"/>
-      <w:r>
-        <w:rPr>
-          <w:lang w:val="en-US"/>
-        </w:rPr>
-        <w:t xml:space="preserve"> </w:t>
+        <w:t xml:space="preserve"> et </w:t>
       </w:r>
       <w:proofErr w:type="spellStart"/>
       <w:r>
@@ -2873,7 +2785,6 @@
         <w:t xml:space="preserve"> </w:t>
       </w:r>
       <w:proofErr w:type="spellStart"/>
-      <w:proofErr w:type="gramStart"/>
       <w:r>
         <w:rPr>
           <w:lang w:val="en-US"/>
@@ -2881,7 +2792,6 @@
         <w:t>nec</w:t>
       </w:r>
       <w:proofErr w:type="spellEnd"/>
-      <w:proofErr w:type="gramEnd"/>
       <w:r>
         <w:rPr>
           <w:lang w:val="en-US"/>
@@ -3001,7 +2911,6 @@
         <w:t xml:space="preserve">. Nunc </w:t>
       </w:r>
       <w:proofErr w:type="spellStart"/>
-      <w:proofErr w:type="gramStart"/>
       <w:r>
         <w:rPr>
           <w:lang w:val="en-US"/>
@@ -3009,7 +2918,6 @@
         <w:t>nec</w:t>
       </w:r>
       <w:proofErr w:type="spellEnd"/>
-      <w:proofErr w:type="gramEnd"/>
       <w:r>
         <w:rPr>
           <w:lang w:val="en-US"/>
@@ -3045,7 +2953,6 @@
         <w:t xml:space="preserve"> </w:t>
       </w:r>
       <w:proofErr w:type="spellStart"/>
-      <w:proofErr w:type="gramStart"/>
       <w:r>
         <w:rPr>
           <w:lang w:val="en-US"/>
@@ -3053,7 +2960,6 @@
         <w:t>leo</w:t>
       </w:r>
       <w:proofErr w:type="spellEnd"/>
-      <w:proofErr w:type="gramEnd"/>
       <w:r>
         <w:rPr>
           <w:lang w:val="en-US"/>
@@ -3217,7 +3123,6 @@
         <w:t xml:space="preserve"> at </w:t>
       </w:r>
       <w:proofErr w:type="spellStart"/>
-      <w:proofErr w:type="gramStart"/>
       <w:r>
         <w:rPr>
           <w:lang w:val="en-US"/>
@@ -3225,7 +3130,6 @@
         <w:t>massa</w:t>
       </w:r>
       <w:proofErr w:type="spellEnd"/>
-      <w:proofErr w:type="gramEnd"/>
       <w:r>
         <w:rPr>
           <w:lang w:val="en-US"/>
@@ -3294,11 +3198,12 @@
           <w:noProof/>
           <w:lang w:eastAsia="es-ES"/>
         </w:rPr>
+        <w:lastRenderedPageBreak/>
         <w:drawing>
-          <wp:inline distT="0" distB="0" distL="0" distR="0">
-            <wp:extent cx="3695700" cy="5219700"/>
+          <wp:inline distT="0" distB="0" distL="0" distR="0" wp14:anchorId="776691DC" wp14:editId="34F69F22">
+            <wp:extent cx="2694940" cy="1925320"/>
             <wp:effectExtent l="0" t="0" r="0" b="0"/>
-            <wp:docPr id="2" name="Imagen 2" descr="C:\entorno_desarrollo\Proyectos\workspace\similarity-uniform-fuzzy-hash\src\test\resources\DocImage3.png"/>
+            <wp:docPr id="12" name="Imagen 12" descr="Resultado de imagen de random"/>
             <wp:cNvGraphicFramePr>
               <a:graphicFrameLocks xmlns:a="http://schemas.openxmlformats.org/drawingml/2006/main" noChangeAspect="1"/>
             </wp:cNvGraphicFramePr>
@@ -3306,7 +3211,7 @@
               <a:graphicData uri="http://schemas.openxmlformats.org/drawingml/2006/picture">
                 <pic:pic xmlns:pic="http://schemas.openxmlformats.org/drawingml/2006/picture">
                   <pic:nvPicPr>
-                    <pic:cNvPr id="0" name="Picture 2" descr="C:\entorno_desarrollo\Proyectos\workspace\similarity-uniform-fuzzy-hash\src\test\resources\DocImage3.png"/>
+                    <pic:cNvPr id="0" name="Picture 1" descr="Resultado de imagen de random"/>
                     <pic:cNvPicPr>
                       <a:picLocks noChangeAspect="1" noChangeArrowheads="1"/>
                     </pic:cNvPicPr>
@@ -3327,7 +3232,7 @@
                   <pic:spPr bwMode="auto">
                     <a:xfrm>
                       <a:off x="0" y="0"/>
-                      <a:ext cx="3695700" cy="5219700"/>
+                      <a:ext cx="2694940" cy="1925320"/>
                     </a:xfrm>
                     <a:prstGeom prst="rect">
                       <a:avLst/>
@@ -3518,21 +3423,7 @@
         <w:rPr>
           <w:lang w:val="en-US"/>
         </w:rPr>
-        <w:t xml:space="preserve"> </w:t>
-      </w:r>
-      <w:proofErr w:type="gramStart"/>
-      <w:r>
-        <w:rPr>
-          <w:lang w:val="en-US"/>
-        </w:rPr>
-        <w:t>et</w:t>
-      </w:r>
-      <w:proofErr w:type="gramEnd"/>
-      <w:r>
-        <w:rPr>
-          <w:lang w:val="en-US"/>
-        </w:rPr>
-        <w:t xml:space="preserve"> </w:t>
+        <w:t xml:space="preserve"> et </w:t>
       </w:r>
       <w:proofErr w:type="spellStart"/>
       <w:r>
@@ -3924,16 +3815,184 @@
         <w:rPr>
           <w:lang w:val="en-US"/>
         </w:rPr>
-        <w:t xml:space="preserve"> </w:t>
-      </w:r>
-      <w:proofErr w:type="gramStart"/>
-      <w:r>
-        <w:rPr>
-          <w:lang w:val="en-US"/>
-        </w:rPr>
-        <w:t>non</w:t>
-      </w:r>
-      <w:proofErr w:type="gramEnd"/>
+        <w:t xml:space="preserve"> non, </w:t>
+      </w:r>
+      <w:proofErr w:type="spellStart"/>
+      <w:r>
+        <w:rPr>
+          <w:lang w:val="en-US"/>
+        </w:rPr>
+        <w:t>nunc</w:t>
+      </w:r>
+      <w:proofErr w:type="spellEnd"/>
+      <w:r>
+        <w:rPr>
+          <w:lang w:val="en-US"/>
+        </w:rPr>
+        <w:t xml:space="preserve">. </w:t>
+      </w:r>
+      <w:proofErr w:type="spellStart"/>
+      <w:r>
+        <w:rPr>
+          <w:lang w:val="en-US"/>
+        </w:rPr>
+        <w:t>Vestibulum</w:t>
+      </w:r>
+      <w:proofErr w:type="spellEnd"/>
+      <w:r>
+        <w:rPr>
+          <w:lang w:val="en-US"/>
+        </w:rPr>
+        <w:t xml:space="preserve"> </w:t>
+      </w:r>
+      <w:proofErr w:type="spellStart"/>
+      <w:r>
+        <w:rPr>
+          <w:lang w:val="en-US"/>
+        </w:rPr>
+        <w:t>fringilla</w:t>
+      </w:r>
+      <w:proofErr w:type="spellEnd"/>
+      <w:r>
+        <w:rPr>
+          <w:lang w:val="en-US"/>
+        </w:rPr>
+        <w:t xml:space="preserve"> </w:t>
+      </w:r>
+      <w:proofErr w:type="spellStart"/>
+      <w:r>
+        <w:rPr>
+          <w:lang w:val="en-US"/>
+        </w:rPr>
+        <w:t>pede</w:t>
+      </w:r>
+      <w:proofErr w:type="spellEnd"/>
+      <w:r>
+        <w:rPr>
+          <w:lang w:val="en-US"/>
+        </w:rPr>
+        <w:t xml:space="preserve"> sit </w:t>
+      </w:r>
+      <w:proofErr w:type="spellStart"/>
+      <w:r>
+        <w:rPr>
+          <w:lang w:val="en-US"/>
+        </w:rPr>
+        <w:t>amet</w:t>
+      </w:r>
+      <w:proofErr w:type="spellEnd"/>
+      <w:r>
+        <w:rPr>
+          <w:lang w:val="en-US"/>
+        </w:rPr>
+        <w:t xml:space="preserve"> </w:t>
+      </w:r>
+      <w:proofErr w:type="spellStart"/>
+      <w:r>
+        <w:rPr>
+          <w:lang w:val="en-US"/>
+        </w:rPr>
+        <w:t>augue</w:t>
+      </w:r>
+      <w:proofErr w:type="spellEnd"/>
+      <w:r>
+        <w:rPr>
+          <w:lang w:val="en-US"/>
+        </w:rPr>
+        <w:t xml:space="preserve">. In </w:t>
+      </w:r>
+      <w:proofErr w:type="spellStart"/>
+      <w:r>
+        <w:rPr>
+          <w:lang w:val="en-US"/>
+        </w:rPr>
+        <w:t>turpis</w:t>
+      </w:r>
+      <w:proofErr w:type="spellEnd"/>
+      <w:r>
+        <w:rPr>
+          <w:lang w:val="en-US"/>
+        </w:rPr>
+        <w:t xml:space="preserve">. </w:t>
+      </w:r>
+      <w:proofErr w:type="spellStart"/>
+      <w:r>
+        <w:rPr>
+          <w:lang w:val="en-US"/>
+        </w:rPr>
+        <w:t>Pellentesque</w:t>
+      </w:r>
+      <w:proofErr w:type="spellEnd"/>
+      <w:r>
+        <w:rPr>
+          <w:lang w:val="en-US"/>
+        </w:rPr>
+        <w:t xml:space="preserve"> </w:t>
+      </w:r>
+      <w:proofErr w:type="spellStart"/>
+      <w:r>
+        <w:rPr>
+          <w:lang w:val="en-US"/>
+        </w:rPr>
+        <w:t>posuere</w:t>
+      </w:r>
+      <w:proofErr w:type="spellEnd"/>
+      <w:r>
+        <w:rPr>
+          <w:lang w:val="en-US"/>
+        </w:rPr>
+        <w:t xml:space="preserve">. </w:t>
+      </w:r>
+      <w:proofErr w:type="spellStart"/>
+      <w:r>
+        <w:rPr>
+          <w:lang w:val="en-US"/>
+        </w:rPr>
+        <w:t>Praesent</w:t>
+      </w:r>
+      <w:proofErr w:type="spellEnd"/>
+      <w:r>
+        <w:rPr>
+          <w:lang w:val="en-US"/>
+        </w:rPr>
+        <w:t xml:space="preserve"> </w:t>
+      </w:r>
+      <w:proofErr w:type="spellStart"/>
+      <w:r>
+        <w:rPr>
+          <w:lang w:val="en-US"/>
+        </w:rPr>
+        <w:t>turpis</w:t>
+      </w:r>
+      <w:proofErr w:type="spellEnd"/>
+      <w:r>
+        <w:rPr>
+          <w:lang w:val="en-US"/>
+        </w:rPr>
+        <w:t xml:space="preserve">. </w:t>
+      </w:r>
+      <w:proofErr w:type="spellStart"/>
+      <w:r>
+        <w:rPr>
+          <w:lang w:val="en-US"/>
+        </w:rPr>
+        <w:t>Aenean</w:t>
+      </w:r>
+      <w:proofErr w:type="spellEnd"/>
+      <w:r>
+        <w:rPr>
+          <w:lang w:val="en-US"/>
+        </w:rPr>
+        <w:t xml:space="preserve"> </w:t>
+      </w:r>
+      <w:proofErr w:type="spellStart"/>
+      <w:r>
+        <w:rPr>
+          <w:lang w:val="en-US"/>
+        </w:rPr>
+        <w:t>posuere</w:t>
+      </w:r>
+      <w:proofErr w:type="spellEnd"/>
       <w:r>
         <w:rPr>
           <w:lang w:val="en-US"/>
@@ -3945,6 +4004,48 @@
         <w:rPr>
           <w:lang w:val="en-US"/>
         </w:rPr>
+        <w:t>tortor</w:t>
+      </w:r>
+      <w:proofErr w:type="spellEnd"/>
+      <w:r>
+        <w:rPr>
+          <w:lang w:val="en-US"/>
+        </w:rPr>
+        <w:t xml:space="preserve"> </w:t>
+      </w:r>
+      <w:proofErr w:type="spellStart"/>
+      <w:r>
+        <w:rPr>
+          <w:lang w:val="en-US"/>
+        </w:rPr>
+        <w:t>sed</w:t>
+      </w:r>
+      <w:proofErr w:type="spellEnd"/>
+      <w:r>
+        <w:rPr>
+          <w:lang w:val="en-US"/>
+        </w:rPr>
+        <w:t xml:space="preserve"> cursus </w:t>
+      </w:r>
+      <w:proofErr w:type="spellStart"/>
+      <w:r>
+        <w:rPr>
+          <w:lang w:val="en-US"/>
+        </w:rPr>
+        <w:t>feugiat</w:t>
+      </w:r>
+      <w:proofErr w:type="spellEnd"/>
+      <w:r>
+        <w:rPr>
+          <w:lang w:val="en-US"/>
+        </w:rPr>
+        <w:t xml:space="preserve">, </w:t>
+      </w:r>
+      <w:proofErr w:type="spellStart"/>
+      <w:r>
+        <w:rPr>
+          <w:lang w:val="en-US"/>
+        </w:rPr>
         <w:t>nunc</w:t>
       </w:r>
       <w:proofErr w:type="spellEnd"/>
@@ -3952,6 +4053,118 @@
         <w:rPr>
           <w:lang w:val="en-US"/>
         </w:rPr>
+        <w:t xml:space="preserve"> </w:t>
+      </w:r>
+      <w:proofErr w:type="spellStart"/>
+      <w:r>
+        <w:rPr>
+          <w:lang w:val="en-US"/>
+        </w:rPr>
+        <w:t>augue</w:t>
+      </w:r>
+      <w:proofErr w:type="spellEnd"/>
+      <w:r>
+        <w:rPr>
+          <w:lang w:val="en-US"/>
+        </w:rPr>
+        <w:t xml:space="preserve"> </w:t>
+      </w:r>
+      <w:proofErr w:type="spellStart"/>
+      <w:r>
+        <w:rPr>
+          <w:lang w:val="en-US"/>
+        </w:rPr>
+        <w:t>blandit</w:t>
+      </w:r>
+      <w:proofErr w:type="spellEnd"/>
+      <w:r>
+        <w:rPr>
+          <w:lang w:val="en-US"/>
+        </w:rPr>
+        <w:t xml:space="preserve"> </w:t>
+      </w:r>
+      <w:proofErr w:type="spellStart"/>
+      <w:r>
+        <w:rPr>
+          <w:lang w:val="en-US"/>
+        </w:rPr>
+        <w:t>nunc</w:t>
+      </w:r>
+      <w:proofErr w:type="spellEnd"/>
+      <w:r>
+        <w:rPr>
+          <w:lang w:val="en-US"/>
+        </w:rPr>
+        <w:t xml:space="preserve">, </w:t>
+      </w:r>
+      <w:proofErr w:type="spellStart"/>
+      <w:r>
+        <w:rPr>
+          <w:lang w:val="en-US"/>
+        </w:rPr>
+        <w:t>eu</w:t>
+      </w:r>
+      <w:proofErr w:type="spellEnd"/>
+      <w:r>
+        <w:rPr>
+          <w:lang w:val="en-US"/>
+        </w:rPr>
+        <w:t xml:space="preserve"> </w:t>
+      </w:r>
+      <w:proofErr w:type="spellStart"/>
+      <w:r>
+        <w:rPr>
+          <w:lang w:val="en-US"/>
+        </w:rPr>
+        <w:t>sollicitudin</w:t>
+      </w:r>
+      <w:proofErr w:type="spellEnd"/>
+      <w:r>
+        <w:rPr>
+          <w:lang w:val="en-US"/>
+        </w:rPr>
+        <w:t xml:space="preserve"> </w:t>
+      </w:r>
+      <w:proofErr w:type="spellStart"/>
+      <w:r>
+        <w:rPr>
+          <w:lang w:val="en-US"/>
+        </w:rPr>
+        <w:t>urna</w:t>
+      </w:r>
+      <w:proofErr w:type="spellEnd"/>
+      <w:r>
+        <w:rPr>
+          <w:lang w:val="en-US"/>
+        </w:rPr>
+        <w:t xml:space="preserve"> dolor </w:t>
+      </w:r>
+      <w:proofErr w:type="spellStart"/>
+      <w:r>
+        <w:rPr>
+          <w:lang w:val="en-US"/>
+        </w:rPr>
+        <w:t>sagittis</w:t>
+      </w:r>
+      <w:proofErr w:type="spellEnd"/>
+      <w:r>
+        <w:rPr>
+          <w:lang w:val="en-US"/>
+        </w:rPr>
+        <w:t xml:space="preserve"> </w:t>
+      </w:r>
+      <w:proofErr w:type="spellStart"/>
+      <w:r>
+        <w:rPr>
+          <w:lang w:val="en-US"/>
+        </w:rPr>
+        <w:t>lacus</w:t>
+      </w:r>
+      <w:proofErr w:type="spellEnd"/>
+      <w:r>
+        <w:rPr>
+          <w:lang w:val="en-US"/>
+        </w:rPr>
         <w:t xml:space="preserve">. </w:t>
       </w:r>
       <w:proofErr w:type="spellStart"/>
@@ -3959,328 +4172,6 @@
         <w:rPr>
           <w:lang w:val="en-US"/>
         </w:rPr>
-        <w:t>Vestibulum</w:t>
-      </w:r>
-      <w:proofErr w:type="spellEnd"/>
-      <w:r>
-        <w:rPr>
-          <w:lang w:val="en-US"/>
-        </w:rPr>
-        <w:t xml:space="preserve"> </w:t>
-      </w:r>
-      <w:proofErr w:type="spellStart"/>
-      <w:r>
-        <w:rPr>
-          <w:lang w:val="en-US"/>
-        </w:rPr>
-        <w:t>fringilla</w:t>
-      </w:r>
-      <w:proofErr w:type="spellEnd"/>
-      <w:r>
-        <w:rPr>
-          <w:lang w:val="en-US"/>
-        </w:rPr>
-        <w:t xml:space="preserve"> </w:t>
-      </w:r>
-      <w:proofErr w:type="spellStart"/>
-      <w:r>
-        <w:rPr>
-          <w:lang w:val="en-US"/>
-        </w:rPr>
-        <w:t>pede</w:t>
-      </w:r>
-      <w:proofErr w:type="spellEnd"/>
-      <w:r>
-        <w:rPr>
-          <w:lang w:val="en-US"/>
-        </w:rPr>
-        <w:t xml:space="preserve"> sit </w:t>
-      </w:r>
-      <w:proofErr w:type="spellStart"/>
-      <w:r>
-        <w:rPr>
-          <w:lang w:val="en-US"/>
-        </w:rPr>
-        <w:t>amet</w:t>
-      </w:r>
-      <w:proofErr w:type="spellEnd"/>
-      <w:r>
-        <w:rPr>
-          <w:lang w:val="en-US"/>
-        </w:rPr>
-        <w:t xml:space="preserve"> </w:t>
-      </w:r>
-      <w:proofErr w:type="spellStart"/>
-      <w:r>
-        <w:rPr>
-          <w:lang w:val="en-US"/>
-        </w:rPr>
-        <w:t>augue</w:t>
-      </w:r>
-      <w:proofErr w:type="spellEnd"/>
-      <w:r>
-        <w:rPr>
-          <w:lang w:val="en-US"/>
-        </w:rPr>
-        <w:t xml:space="preserve">. In </w:t>
-      </w:r>
-      <w:proofErr w:type="spellStart"/>
-      <w:r>
-        <w:rPr>
-          <w:lang w:val="en-US"/>
-        </w:rPr>
-        <w:t>turpis</w:t>
-      </w:r>
-      <w:proofErr w:type="spellEnd"/>
-      <w:r>
-        <w:rPr>
-          <w:lang w:val="en-US"/>
-        </w:rPr>
-        <w:t xml:space="preserve">. </w:t>
-      </w:r>
-      <w:proofErr w:type="spellStart"/>
-      <w:r>
-        <w:rPr>
-          <w:lang w:val="en-US"/>
-        </w:rPr>
-        <w:t>Pellentesque</w:t>
-      </w:r>
-      <w:proofErr w:type="spellEnd"/>
-      <w:r>
-        <w:rPr>
-          <w:lang w:val="en-US"/>
-        </w:rPr>
-        <w:t xml:space="preserve"> </w:t>
-      </w:r>
-      <w:proofErr w:type="spellStart"/>
-      <w:r>
-        <w:rPr>
-          <w:lang w:val="en-US"/>
-        </w:rPr>
-        <w:t>posuere</w:t>
-      </w:r>
-      <w:proofErr w:type="spellEnd"/>
-      <w:r>
-        <w:rPr>
-          <w:lang w:val="en-US"/>
-        </w:rPr>
-        <w:t xml:space="preserve">. </w:t>
-      </w:r>
-      <w:proofErr w:type="spellStart"/>
-      <w:r>
-        <w:rPr>
-          <w:lang w:val="en-US"/>
-        </w:rPr>
-        <w:t>Praesent</w:t>
-      </w:r>
-      <w:proofErr w:type="spellEnd"/>
-      <w:r>
-        <w:rPr>
-          <w:lang w:val="en-US"/>
-        </w:rPr>
-        <w:t xml:space="preserve"> </w:t>
-      </w:r>
-      <w:proofErr w:type="spellStart"/>
-      <w:r>
-        <w:rPr>
-          <w:lang w:val="en-US"/>
-        </w:rPr>
-        <w:t>turpis</w:t>
-      </w:r>
-      <w:proofErr w:type="spellEnd"/>
-      <w:r>
-        <w:rPr>
-          <w:lang w:val="en-US"/>
-        </w:rPr>
-        <w:t xml:space="preserve">. </w:t>
-      </w:r>
-      <w:proofErr w:type="spellStart"/>
-      <w:r>
-        <w:rPr>
-          <w:lang w:val="en-US"/>
-        </w:rPr>
-        <w:t>Aenean</w:t>
-      </w:r>
-      <w:proofErr w:type="spellEnd"/>
-      <w:r>
-        <w:rPr>
-          <w:lang w:val="en-US"/>
-        </w:rPr>
-        <w:t xml:space="preserve"> </w:t>
-      </w:r>
-      <w:proofErr w:type="spellStart"/>
-      <w:r>
-        <w:rPr>
-          <w:lang w:val="en-US"/>
-        </w:rPr>
-        <w:t>posuere</w:t>
-      </w:r>
-      <w:proofErr w:type="spellEnd"/>
-      <w:r>
-        <w:rPr>
-          <w:lang w:val="en-US"/>
-        </w:rPr>
-        <w:t xml:space="preserve">, </w:t>
-      </w:r>
-      <w:proofErr w:type="spellStart"/>
-      <w:r>
-        <w:rPr>
-          <w:lang w:val="en-US"/>
-        </w:rPr>
-        <w:t>tortor</w:t>
-      </w:r>
-      <w:proofErr w:type="spellEnd"/>
-      <w:r>
-        <w:rPr>
-          <w:lang w:val="en-US"/>
-        </w:rPr>
-        <w:t xml:space="preserve"> </w:t>
-      </w:r>
-      <w:proofErr w:type="spellStart"/>
-      <w:r>
-        <w:rPr>
-          <w:lang w:val="en-US"/>
-        </w:rPr>
-        <w:t>sed</w:t>
-      </w:r>
-      <w:proofErr w:type="spellEnd"/>
-      <w:r>
-        <w:rPr>
-          <w:lang w:val="en-US"/>
-        </w:rPr>
-        <w:t xml:space="preserve"> cursus </w:t>
-      </w:r>
-      <w:proofErr w:type="spellStart"/>
-      <w:r>
-        <w:rPr>
-          <w:lang w:val="en-US"/>
-        </w:rPr>
-        <w:t>feugiat</w:t>
-      </w:r>
-      <w:proofErr w:type="spellEnd"/>
-      <w:r>
-        <w:rPr>
-          <w:lang w:val="en-US"/>
-        </w:rPr>
-        <w:t xml:space="preserve">, </w:t>
-      </w:r>
-      <w:proofErr w:type="spellStart"/>
-      <w:r>
-        <w:rPr>
-          <w:lang w:val="en-US"/>
-        </w:rPr>
-        <w:t>nunc</w:t>
-      </w:r>
-      <w:proofErr w:type="spellEnd"/>
-      <w:r>
-        <w:rPr>
-          <w:lang w:val="en-US"/>
-        </w:rPr>
-        <w:t xml:space="preserve"> </w:t>
-      </w:r>
-      <w:proofErr w:type="spellStart"/>
-      <w:r>
-        <w:rPr>
-          <w:lang w:val="en-US"/>
-        </w:rPr>
-        <w:t>augue</w:t>
-      </w:r>
-      <w:proofErr w:type="spellEnd"/>
-      <w:r>
-        <w:rPr>
-          <w:lang w:val="en-US"/>
-        </w:rPr>
-        <w:t xml:space="preserve"> </w:t>
-      </w:r>
-      <w:proofErr w:type="spellStart"/>
-      <w:r>
-        <w:rPr>
-          <w:lang w:val="en-US"/>
-        </w:rPr>
-        <w:t>blandit</w:t>
-      </w:r>
-      <w:proofErr w:type="spellEnd"/>
-      <w:r>
-        <w:rPr>
-          <w:lang w:val="en-US"/>
-        </w:rPr>
-        <w:t xml:space="preserve"> </w:t>
-      </w:r>
-      <w:proofErr w:type="spellStart"/>
-      <w:r>
-        <w:rPr>
-          <w:lang w:val="en-US"/>
-        </w:rPr>
-        <w:t>nunc</w:t>
-      </w:r>
-      <w:proofErr w:type="spellEnd"/>
-      <w:r>
-        <w:rPr>
-          <w:lang w:val="en-US"/>
-        </w:rPr>
-        <w:t xml:space="preserve">, </w:t>
-      </w:r>
-      <w:proofErr w:type="spellStart"/>
-      <w:r>
-        <w:rPr>
-          <w:lang w:val="en-US"/>
-        </w:rPr>
-        <w:t>eu</w:t>
-      </w:r>
-      <w:proofErr w:type="spellEnd"/>
-      <w:r>
-        <w:rPr>
-          <w:lang w:val="en-US"/>
-        </w:rPr>
-        <w:t xml:space="preserve"> </w:t>
-      </w:r>
-      <w:proofErr w:type="spellStart"/>
-      <w:r>
-        <w:rPr>
-          <w:lang w:val="en-US"/>
-        </w:rPr>
-        <w:t>sollicitudin</w:t>
-      </w:r>
-      <w:proofErr w:type="spellEnd"/>
-      <w:r>
-        <w:rPr>
-          <w:lang w:val="en-US"/>
-        </w:rPr>
-        <w:t xml:space="preserve"> </w:t>
-      </w:r>
-      <w:proofErr w:type="spellStart"/>
-      <w:r>
-        <w:rPr>
-          <w:lang w:val="en-US"/>
-        </w:rPr>
-        <w:t>urna</w:t>
-      </w:r>
-      <w:proofErr w:type="spellEnd"/>
-      <w:r>
-        <w:rPr>
-          <w:lang w:val="en-US"/>
-        </w:rPr>
-        <w:t xml:space="preserve"> dolor </w:t>
-      </w:r>
-      <w:proofErr w:type="spellStart"/>
-      <w:r>
-        <w:rPr>
-          <w:lang w:val="en-US"/>
-        </w:rPr>
-        <w:t>sagittis</w:t>
-      </w:r>
-      <w:proofErr w:type="spellEnd"/>
-      <w:r>
-        <w:rPr>
-          <w:lang w:val="en-US"/>
-        </w:rPr>
-        <w:t xml:space="preserve"> lacus. </w:t>
-      </w:r>
-      <w:proofErr w:type="spellStart"/>
-      <w:r>
-        <w:rPr>
-          <w:lang w:val="en-US"/>
-        </w:rPr>
         <w:t>Donec</w:t>
       </w:r>
       <w:proofErr w:type="spellEnd"/>
@@ -4319,7 +4210,6 @@
         <w:t xml:space="preserve"> </w:t>
       </w:r>
       <w:proofErr w:type="spellStart"/>
-      <w:proofErr w:type="gramStart"/>
       <w:r>
         <w:rPr>
           <w:lang w:val="en-US"/>
@@ -4327,7 +4217,6 @@
         <w:t>nec</w:t>
       </w:r>
       <w:proofErr w:type="spellEnd"/>
-      <w:proofErr w:type="gramEnd"/>
       <w:r>
         <w:rPr>
           <w:lang w:val="en-US"/>
@@ -4397,7 +4286,6 @@
     <w:p>
       <w:proofErr w:type="spellStart"/>
       <w:r>
-        <w:lastRenderedPageBreak/>
         <w:t>Suspendisse</w:t>
       </w:r>
       <w:proofErr w:type="spellEnd"/>
@@ -4418,15 +4306,7 @@
       </w:r>
       <w:proofErr w:type="spellEnd"/>
       <w:r>
-        <w:t xml:space="preserve"> </w:t>
-      </w:r>
-      <w:proofErr w:type="spellStart"/>
-      <w:r>
-        <w:t>ac</w:t>
-      </w:r>
-      <w:proofErr w:type="spellEnd"/>
-      <w:r>
-        <w:t xml:space="preserve"> </w:t>
+        <w:t xml:space="preserve"> ac </w:t>
       </w:r>
       <w:proofErr w:type="spellStart"/>
       <w:r>
@@ -4730,15 +4610,7 @@
       </w:r>
       <w:proofErr w:type="spellEnd"/>
       <w:r>
-        <w:t xml:space="preserve"> </w:t>
-      </w:r>
-      <w:proofErr w:type="spellStart"/>
-      <w:r>
-        <w:t>ac</w:t>
-      </w:r>
-      <w:proofErr w:type="spellEnd"/>
-      <w:r>
-        <w:t xml:space="preserve"> </w:t>
+        <w:t xml:space="preserve"> ac </w:t>
       </w:r>
       <w:proofErr w:type="spellStart"/>
       <w:r>
@@ -4802,15 +4674,7 @@
       </w:r>
       <w:proofErr w:type="spellEnd"/>
       <w:r>
-        <w:t xml:space="preserve">, justo. In </w:t>
-      </w:r>
-      <w:proofErr w:type="spellStart"/>
-      <w:r>
-        <w:t>ac</w:t>
-      </w:r>
-      <w:proofErr w:type="spellEnd"/>
-      <w:r>
-        <w:t xml:space="preserve"> </w:t>
+        <w:t xml:space="preserve">, justo. In ac </w:t>
       </w:r>
       <w:proofErr w:type="spellStart"/>
       <w:r>
@@ -5021,15 +4885,7 @@
       </w:r>
       <w:proofErr w:type="spellEnd"/>
       <w:r>
-        <w:t xml:space="preserve"> </w:t>
-      </w:r>
-      <w:proofErr w:type="spellStart"/>
-      <w:r>
-        <w:t>ac</w:t>
-      </w:r>
-      <w:proofErr w:type="spellEnd"/>
-      <w:r>
-        <w:t xml:space="preserve"> </w:t>
+        <w:t xml:space="preserve"> ac </w:t>
       </w:r>
       <w:proofErr w:type="spellStart"/>
       <w:r>
@@ -5171,21 +5027,7 @@
         <w:rPr>
           <w:lang w:val="en-US"/>
         </w:rPr>
-        <w:t xml:space="preserve"> </w:t>
-      </w:r>
-      <w:proofErr w:type="gramStart"/>
-      <w:r>
-        <w:rPr>
-          <w:lang w:val="en-US"/>
-        </w:rPr>
-        <w:t>a</w:t>
-      </w:r>
-      <w:proofErr w:type="gramEnd"/>
-      <w:r>
-        <w:rPr>
-          <w:lang w:val="en-US"/>
-        </w:rPr>
-        <w:t xml:space="preserve"> est. </w:t>
+        <w:t xml:space="preserve"> a est. </w:t>
       </w:r>
       <w:proofErr w:type="spellStart"/>
       <w:r>
@@ -5269,7 +5111,21 @@
         <w:rPr>
           <w:lang w:val="en-US"/>
         </w:rPr>
-        <w:t xml:space="preserve"> at lacus ac </w:t>
+        <w:t xml:space="preserve"> at </w:t>
+      </w:r>
+      <w:proofErr w:type="spellStart"/>
+      <w:r>
+        <w:rPr>
+          <w:lang w:val="en-US"/>
+        </w:rPr>
+        <w:t>lacus</w:t>
+      </w:r>
+      <w:proofErr w:type="spellEnd"/>
+      <w:r>
+        <w:rPr>
+          <w:lang w:val="en-US"/>
+        </w:rPr>
+        <w:t xml:space="preserve"> ac </w:t>
       </w:r>
       <w:proofErr w:type="spellStart"/>
       <w:r>
@@ -5503,15 +5359,7 @@
       </w:r>
       <w:proofErr w:type="spellEnd"/>
       <w:r>
-        <w:t xml:space="preserve"> </w:t>
-      </w:r>
-      <w:proofErr w:type="spellStart"/>
-      <w:r>
-        <w:t>ac</w:t>
-      </w:r>
-      <w:proofErr w:type="spellEnd"/>
-      <w:r>
-        <w:t xml:space="preserve"> </w:t>
+        <w:t xml:space="preserve"> ac </w:t>
       </w:r>
       <w:proofErr w:type="spellStart"/>
       <w:r>
@@ -5826,7 +5674,6 @@
         <w:t xml:space="preserve"> </w:t>
       </w:r>
       <w:proofErr w:type="spellStart"/>
-      <w:proofErr w:type="gramStart"/>
       <w:r>
         <w:rPr>
           <w:lang w:val="en-US"/>
@@ -5834,7 +5681,6 @@
         <w:t>nec</w:t>
       </w:r>
       <w:proofErr w:type="spellEnd"/>
-      <w:proofErr w:type="gramEnd"/>
       <w:r>
         <w:rPr>
           <w:lang w:val="en-US"/>
@@ -5884,7 +5730,6 @@
         <w:t xml:space="preserve"> </w:t>
       </w:r>
       <w:proofErr w:type="spellStart"/>
-      <w:proofErr w:type="gramStart"/>
       <w:r>
         <w:rPr>
           <w:lang w:val="en-US"/>
@@ -5892,7 +5737,6 @@
         <w:t>leo</w:t>
       </w:r>
       <w:proofErr w:type="spellEnd"/>
-      <w:proofErr w:type="gramEnd"/>
       <w:r>
         <w:rPr>
           <w:lang w:val="en-US"/>
@@ -6318,2239 +6162,6 @@
           <w:lang w:val="en-US"/>
         </w:rPr>
         <w:t>.</w:t>
-      </w:r>
-    </w:p>
-    <w:p>
-      <w:pPr>
-        <w:rPr>
-          <w:lang w:val="en-US"/>
-        </w:rPr>
-      </w:pPr>
-    </w:p>
-    <w:p>
-      <w:proofErr w:type="spellStart"/>
-      <w:r>
-        <w:rPr>
-          <w:lang w:val="en-US"/>
-        </w:rPr>
-        <w:t>Fusce</w:t>
-      </w:r>
-      <w:proofErr w:type="spellEnd"/>
-      <w:r>
-        <w:rPr>
-          <w:lang w:val="en-US"/>
-        </w:rPr>
-        <w:t xml:space="preserve"> convallis </w:t>
-      </w:r>
-      <w:proofErr w:type="spellStart"/>
-      <w:r>
-        <w:rPr>
-          <w:lang w:val="en-US"/>
-        </w:rPr>
-        <w:t>metus</w:t>
-      </w:r>
-      <w:proofErr w:type="spellEnd"/>
-      <w:r>
-        <w:rPr>
-          <w:lang w:val="en-US"/>
-        </w:rPr>
-        <w:t xml:space="preserve"> id </w:t>
-      </w:r>
-      <w:proofErr w:type="spellStart"/>
-      <w:r>
-        <w:rPr>
-          <w:lang w:val="en-US"/>
-        </w:rPr>
-        <w:t>felis</w:t>
-      </w:r>
-      <w:proofErr w:type="spellEnd"/>
-      <w:r>
-        <w:rPr>
-          <w:lang w:val="en-US"/>
-        </w:rPr>
-        <w:t xml:space="preserve"> </w:t>
-      </w:r>
-      <w:proofErr w:type="spellStart"/>
-      <w:r>
-        <w:rPr>
-          <w:lang w:val="en-US"/>
-        </w:rPr>
-        <w:t>luctus</w:t>
-      </w:r>
-      <w:proofErr w:type="spellEnd"/>
-      <w:r>
-        <w:rPr>
-          <w:lang w:val="en-US"/>
-        </w:rPr>
-        <w:t xml:space="preserve"> </w:t>
-      </w:r>
-      <w:proofErr w:type="spellStart"/>
-      <w:r>
-        <w:rPr>
-          <w:lang w:val="en-US"/>
-        </w:rPr>
-        <w:t>adipiscing</w:t>
-      </w:r>
-      <w:proofErr w:type="spellEnd"/>
-      <w:r>
-        <w:rPr>
-          <w:lang w:val="en-US"/>
-        </w:rPr>
-        <w:t xml:space="preserve">. </w:t>
-      </w:r>
-      <w:proofErr w:type="spellStart"/>
-      <w:r>
-        <w:rPr>
-          <w:lang w:val="en-US"/>
-        </w:rPr>
-        <w:t>Pellentesque</w:t>
-      </w:r>
-      <w:proofErr w:type="spellEnd"/>
-      <w:r>
-        <w:rPr>
-          <w:lang w:val="en-US"/>
-        </w:rPr>
-        <w:t xml:space="preserve"> </w:t>
-      </w:r>
-      <w:proofErr w:type="spellStart"/>
-      <w:r>
-        <w:rPr>
-          <w:lang w:val="en-US"/>
-        </w:rPr>
-        <w:t>egestas</w:t>
-      </w:r>
-      <w:proofErr w:type="spellEnd"/>
-      <w:r>
-        <w:rPr>
-          <w:lang w:val="en-US"/>
-        </w:rPr>
-        <w:t xml:space="preserve">, </w:t>
-      </w:r>
-      <w:proofErr w:type="spellStart"/>
-      <w:r>
-        <w:rPr>
-          <w:lang w:val="en-US"/>
-        </w:rPr>
-        <w:t>neque</w:t>
-      </w:r>
-      <w:proofErr w:type="spellEnd"/>
-      <w:r>
-        <w:rPr>
-          <w:lang w:val="en-US"/>
-        </w:rPr>
-        <w:t xml:space="preserve"> sit </w:t>
-      </w:r>
-      <w:proofErr w:type="spellStart"/>
-      <w:r>
-        <w:rPr>
-          <w:lang w:val="en-US"/>
-        </w:rPr>
-        <w:t>amet</w:t>
-      </w:r>
-      <w:proofErr w:type="spellEnd"/>
-      <w:r>
-        <w:rPr>
-          <w:lang w:val="en-US"/>
-        </w:rPr>
-        <w:t xml:space="preserve"> convallis </w:t>
-      </w:r>
-      <w:proofErr w:type="spellStart"/>
-      <w:r>
-        <w:rPr>
-          <w:lang w:val="en-US"/>
-        </w:rPr>
-        <w:t>pulvinar</w:t>
-      </w:r>
-      <w:proofErr w:type="spellEnd"/>
-      <w:r>
-        <w:rPr>
-          <w:lang w:val="en-US"/>
-        </w:rPr>
-        <w:t xml:space="preserve">, </w:t>
-      </w:r>
-      <w:proofErr w:type="spellStart"/>
-      <w:r>
-        <w:rPr>
-          <w:lang w:val="en-US"/>
-        </w:rPr>
-        <w:t>justo</w:t>
-      </w:r>
-      <w:proofErr w:type="spellEnd"/>
-      <w:r>
-        <w:rPr>
-          <w:lang w:val="en-US"/>
-        </w:rPr>
-        <w:t xml:space="preserve"> </w:t>
-      </w:r>
-      <w:proofErr w:type="spellStart"/>
-      <w:r>
-        <w:rPr>
-          <w:lang w:val="en-US"/>
-        </w:rPr>
-        <w:t>nulla</w:t>
-      </w:r>
-      <w:proofErr w:type="spellEnd"/>
-      <w:r>
-        <w:rPr>
-          <w:lang w:val="en-US"/>
-        </w:rPr>
-        <w:t xml:space="preserve"> </w:t>
-      </w:r>
-      <w:proofErr w:type="spellStart"/>
-      <w:r>
-        <w:rPr>
-          <w:lang w:val="en-US"/>
-        </w:rPr>
-        <w:t>eleifend</w:t>
-      </w:r>
-      <w:proofErr w:type="spellEnd"/>
-      <w:r>
-        <w:rPr>
-          <w:lang w:val="en-US"/>
-        </w:rPr>
-        <w:t xml:space="preserve"> </w:t>
-      </w:r>
-      <w:proofErr w:type="spellStart"/>
-      <w:r>
-        <w:rPr>
-          <w:lang w:val="en-US"/>
-        </w:rPr>
-        <w:t>augue</w:t>
-      </w:r>
-      <w:proofErr w:type="spellEnd"/>
-      <w:r>
-        <w:rPr>
-          <w:lang w:val="en-US"/>
-        </w:rPr>
-        <w:t xml:space="preserve">, ac </w:t>
-      </w:r>
-      <w:proofErr w:type="spellStart"/>
-      <w:r>
-        <w:rPr>
-          <w:lang w:val="en-US"/>
-        </w:rPr>
-        <w:t>auctor</w:t>
-      </w:r>
-      <w:proofErr w:type="spellEnd"/>
-      <w:r>
-        <w:rPr>
-          <w:lang w:val="en-US"/>
-        </w:rPr>
-        <w:t xml:space="preserve"> </w:t>
-      </w:r>
-      <w:proofErr w:type="spellStart"/>
-      <w:r>
-        <w:rPr>
-          <w:lang w:val="en-US"/>
-        </w:rPr>
-        <w:t>orci</w:t>
-      </w:r>
-      <w:proofErr w:type="spellEnd"/>
-      <w:r>
-        <w:rPr>
-          <w:lang w:val="en-US"/>
-        </w:rPr>
-        <w:t xml:space="preserve"> </w:t>
-      </w:r>
-      <w:proofErr w:type="spellStart"/>
-      <w:proofErr w:type="gramStart"/>
-      <w:r>
-        <w:rPr>
-          <w:lang w:val="en-US"/>
-        </w:rPr>
-        <w:t>leo</w:t>
-      </w:r>
-      <w:proofErr w:type="spellEnd"/>
-      <w:proofErr w:type="gramEnd"/>
-      <w:r>
-        <w:rPr>
-          <w:lang w:val="en-US"/>
-        </w:rPr>
-        <w:t xml:space="preserve"> non est. </w:t>
-      </w:r>
-      <w:proofErr w:type="spellStart"/>
-      <w:r>
-        <w:rPr>
-          <w:lang w:val="en-US"/>
-        </w:rPr>
-        <w:t>Quisque</w:t>
-      </w:r>
-      <w:proofErr w:type="spellEnd"/>
-      <w:r>
-        <w:rPr>
-          <w:lang w:val="en-US"/>
-        </w:rPr>
-        <w:t xml:space="preserve"> id mi. </w:t>
-      </w:r>
-      <w:proofErr w:type="spellStart"/>
-      <w:r>
-        <w:rPr>
-          <w:lang w:val="en-US"/>
-        </w:rPr>
-        <w:t>Ut</w:t>
-      </w:r>
-      <w:proofErr w:type="spellEnd"/>
-      <w:r>
-        <w:rPr>
-          <w:lang w:val="en-US"/>
-        </w:rPr>
-        <w:t xml:space="preserve"> </w:t>
-      </w:r>
-      <w:proofErr w:type="spellStart"/>
-      <w:r>
-        <w:rPr>
-          <w:lang w:val="en-US"/>
-        </w:rPr>
-        <w:t>tincidunt</w:t>
-      </w:r>
-      <w:proofErr w:type="spellEnd"/>
-      <w:r>
-        <w:rPr>
-          <w:lang w:val="en-US"/>
-        </w:rPr>
-        <w:t xml:space="preserve"> </w:t>
-      </w:r>
-      <w:proofErr w:type="spellStart"/>
-      <w:r>
-        <w:rPr>
-          <w:lang w:val="en-US"/>
-        </w:rPr>
-        <w:t>tincidunt</w:t>
-      </w:r>
-      <w:proofErr w:type="spellEnd"/>
-      <w:r>
-        <w:rPr>
-          <w:lang w:val="en-US"/>
-        </w:rPr>
-        <w:t xml:space="preserve"> </w:t>
-      </w:r>
-      <w:proofErr w:type="spellStart"/>
-      <w:r>
-        <w:rPr>
-          <w:lang w:val="en-US"/>
-        </w:rPr>
-        <w:t>erat</w:t>
-      </w:r>
-      <w:proofErr w:type="spellEnd"/>
-      <w:r>
-        <w:rPr>
-          <w:lang w:val="en-US"/>
-        </w:rPr>
-        <w:t xml:space="preserve">. </w:t>
-      </w:r>
-      <w:proofErr w:type="spellStart"/>
-      <w:r>
-        <w:rPr>
-          <w:lang w:val="en-US"/>
-        </w:rPr>
-        <w:t>Etiam</w:t>
-      </w:r>
-      <w:proofErr w:type="spellEnd"/>
-      <w:r>
-        <w:rPr>
-          <w:lang w:val="en-US"/>
-        </w:rPr>
-        <w:t xml:space="preserve"> </w:t>
-      </w:r>
-      <w:proofErr w:type="spellStart"/>
-      <w:r>
-        <w:rPr>
-          <w:lang w:val="en-US"/>
-        </w:rPr>
-        <w:t>feugiat</w:t>
-      </w:r>
-      <w:proofErr w:type="spellEnd"/>
-      <w:r>
-        <w:rPr>
-          <w:lang w:val="en-US"/>
-        </w:rPr>
-        <w:t xml:space="preserve"> lorem non </w:t>
-      </w:r>
-      <w:proofErr w:type="spellStart"/>
-      <w:r>
-        <w:rPr>
-          <w:lang w:val="en-US"/>
-        </w:rPr>
-        <w:t>metus</w:t>
-      </w:r>
-      <w:proofErr w:type="spellEnd"/>
-      <w:r>
-        <w:rPr>
-          <w:lang w:val="en-US"/>
-        </w:rPr>
-        <w:t xml:space="preserve">. </w:t>
-      </w:r>
-      <w:proofErr w:type="spellStart"/>
-      <w:r>
-        <w:t>Vestibulum</w:t>
-      </w:r>
-      <w:proofErr w:type="spellEnd"/>
-      <w:r>
-        <w:t xml:space="preserve"> </w:t>
-      </w:r>
-      <w:proofErr w:type="spellStart"/>
-      <w:r>
-        <w:t>dapibus</w:t>
-      </w:r>
-      <w:proofErr w:type="spellEnd"/>
-      <w:r>
-        <w:t xml:space="preserve"> nunc </w:t>
-      </w:r>
-      <w:proofErr w:type="spellStart"/>
-      <w:r>
-        <w:t>ac</w:t>
-      </w:r>
-      <w:proofErr w:type="spellEnd"/>
-      <w:r>
-        <w:t xml:space="preserve"> </w:t>
-      </w:r>
-      <w:proofErr w:type="spellStart"/>
-      <w:r>
-        <w:t>augue</w:t>
-      </w:r>
-      <w:proofErr w:type="spellEnd"/>
-      <w:r>
-        <w:t xml:space="preserve">. </w:t>
-      </w:r>
-      <w:proofErr w:type="spellStart"/>
-      <w:r>
-        <w:t>Curabitur</w:t>
-      </w:r>
-      <w:proofErr w:type="spellEnd"/>
-      <w:r>
-        <w:t xml:space="preserve"> </w:t>
-      </w:r>
-      <w:proofErr w:type="spellStart"/>
-      <w:r>
-        <w:t>vestibulum</w:t>
-      </w:r>
-      <w:proofErr w:type="spellEnd"/>
-      <w:r>
-        <w:t xml:space="preserve"> </w:t>
-      </w:r>
-      <w:proofErr w:type="spellStart"/>
-      <w:r>
-        <w:t>aliquam</w:t>
-      </w:r>
-      <w:proofErr w:type="spellEnd"/>
-      <w:r>
-        <w:t xml:space="preserve"> leo. </w:t>
-      </w:r>
-      <w:proofErr w:type="spellStart"/>
-      <w:r>
-        <w:t>Praesent</w:t>
-      </w:r>
-      <w:proofErr w:type="spellEnd"/>
-      <w:r>
-        <w:t xml:space="preserve"> </w:t>
-      </w:r>
-      <w:proofErr w:type="spellStart"/>
-      <w:r>
-        <w:t>egestas</w:t>
-      </w:r>
-      <w:proofErr w:type="spellEnd"/>
-      <w:r>
-        <w:t xml:space="preserve"> </w:t>
-      </w:r>
-      <w:proofErr w:type="spellStart"/>
-      <w:r>
-        <w:t>neque</w:t>
-      </w:r>
-      <w:proofErr w:type="spellEnd"/>
-      <w:r>
-        <w:t xml:space="preserve"> </w:t>
-      </w:r>
-      <w:proofErr w:type="spellStart"/>
-      <w:r>
-        <w:t>eu</w:t>
-      </w:r>
-      <w:proofErr w:type="spellEnd"/>
-      <w:r>
-        <w:t xml:space="preserve"> </w:t>
-      </w:r>
-      <w:proofErr w:type="spellStart"/>
-      <w:r>
-        <w:t>enim</w:t>
-      </w:r>
-      <w:proofErr w:type="spellEnd"/>
-      <w:r>
-        <w:t xml:space="preserve">. </w:t>
-      </w:r>
-      <w:r>
-        <w:rPr>
-          <w:lang w:val="en-US"/>
-        </w:rPr>
-        <w:t xml:space="preserve">In </w:t>
-      </w:r>
-      <w:proofErr w:type="spellStart"/>
-      <w:r>
-        <w:rPr>
-          <w:lang w:val="en-US"/>
-        </w:rPr>
-        <w:t>hac</w:t>
-      </w:r>
-      <w:proofErr w:type="spellEnd"/>
-      <w:r>
-        <w:rPr>
-          <w:lang w:val="en-US"/>
-        </w:rPr>
-        <w:t xml:space="preserve"> </w:t>
-      </w:r>
-      <w:proofErr w:type="spellStart"/>
-      <w:r>
-        <w:rPr>
-          <w:lang w:val="en-US"/>
-        </w:rPr>
-        <w:t>habitasse</w:t>
-      </w:r>
-      <w:proofErr w:type="spellEnd"/>
-      <w:r>
-        <w:rPr>
-          <w:lang w:val="en-US"/>
-        </w:rPr>
-        <w:t xml:space="preserve"> </w:t>
-      </w:r>
-      <w:proofErr w:type="spellStart"/>
-      <w:r>
-        <w:rPr>
-          <w:lang w:val="en-US"/>
-        </w:rPr>
-        <w:t>platea</w:t>
-      </w:r>
-      <w:proofErr w:type="spellEnd"/>
-      <w:r>
-        <w:rPr>
-          <w:lang w:val="en-US"/>
-        </w:rPr>
-        <w:t xml:space="preserve"> </w:t>
-      </w:r>
-      <w:proofErr w:type="spellStart"/>
-      <w:r>
-        <w:rPr>
-          <w:lang w:val="en-US"/>
-        </w:rPr>
-        <w:t>dictumst</w:t>
-      </w:r>
-      <w:proofErr w:type="spellEnd"/>
-      <w:r>
-        <w:rPr>
-          <w:lang w:val="en-US"/>
-        </w:rPr>
-        <w:t xml:space="preserve">. </w:t>
-      </w:r>
-      <w:proofErr w:type="spellStart"/>
-      <w:r>
-        <w:rPr>
-          <w:lang w:val="en-US"/>
-        </w:rPr>
-        <w:t>Fusce</w:t>
-      </w:r>
-      <w:proofErr w:type="spellEnd"/>
-      <w:r>
-        <w:rPr>
-          <w:lang w:val="en-US"/>
-        </w:rPr>
-        <w:t xml:space="preserve"> a quam. </w:t>
-      </w:r>
-      <w:proofErr w:type="spellStart"/>
-      <w:r>
-        <w:rPr>
-          <w:lang w:val="en-US"/>
-        </w:rPr>
-        <w:t>Etiam</w:t>
-      </w:r>
-      <w:proofErr w:type="spellEnd"/>
-      <w:r>
-        <w:rPr>
-          <w:lang w:val="en-US"/>
-        </w:rPr>
-        <w:t xml:space="preserve"> </w:t>
-      </w:r>
-      <w:proofErr w:type="spellStart"/>
-      <w:r>
-        <w:rPr>
-          <w:lang w:val="en-US"/>
-        </w:rPr>
-        <w:t>ut</w:t>
-      </w:r>
-      <w:proofErr w:type="spellEnd"/>
-      <w:r>
-        <w:rPr>
-          <w:lang w:val="en-US"/>
-        </w:rPr>
-        <w:t xml:space="preserve"> </w:t>
-      </w:r>
-      <w:proofErr w:type="spellStart"/>
-      <w:proofErr w:type="gramStart"/>
-      <w:r>
-        <w:rPr>
-          <w:lang w:val="en-US"/>
-        </w:rPr>
-        <w:t>purus</w:t>
-      </w:r>
-      <w:proofErr w:type="spellEnd"/>
-      <w:proofErr w:type="gramEnd"/>
-      <w:r>
-        <w:rPr>
-          <w:lang w:val="en-US"/>
-        </w:rPr>
-        <w:t xml:space="preserve"> </w:t>
-      </w:r>
-      <w:proofErr w:type="spellStart"/>
-      <w:r>
-        <w:rPr>
-          <w:lang w:val="en-US"/>
-        </w:rPr>
-        <w:t>mattis</w:t>
-      </w:r>
-      <w:proofErr w:type="spellEnd"/>
-      <w:r>
-        <w:rPr>
-          <w:lang w:val="en-US"/>
-        </w:rPr>
-        <w:t xml:space="preserve"> </w:t>
-      </w:r>
-      <w:proofErr w:type="spellStart"/>
-      <w:r>
-        <w:rPr>
-          <w:lang w:val="en-US"/>
-        </w:rPr>
-        <w:t>mauris</w:t>
-      </w:r>
-      <w:proofErr w:type="spellEnd"/>
-      <w:r>
-        <w:rPr>
-          <w:lang w:val="en-US"/>
-        </w:rPr>
-        <w:t xml:space="preserve"> </w:t>
-      </w:r>
-      <w:proofErr w:type="spellStart"/>
-      <w:r>
-        <w:rPr>
-          <w:lang w:val="en-US"/>
-        </w:rPr>
-        <w:t>sodales</w:t>
-      </w:r>
-      <w:proofErr w:type="spellEnd"/>
-      <w:r>
-        <w:rPr>
-          <w:lang w:val="en-US"/>
-        </w:rPr>
-        <w:t xml:space="preserve"> </w:t>
-      </w:r>
-      <w:proofErr w:type="spellStart"/>
-      <w:r>
-        <w:rPr>
-          <w:lang w:val="en-US"/>
-        </w:rPr>
-        <w:t>aliquam</w:t>
-      </w:r>
-      <w:proofErr w:type="spellEnd"/>
-      <w:r>
-        <w:rPr>
-          <w:lang w:val="en-US"/>
-        </w:rPr>
-        <w:t xml:space="preserve">. </w:t>
-      </w:r>
-      <w:proofErr w:type="spellStart"/>
-      <w:r>
-        <w:t>Curabitur</w:t>
-      </w:r>
-      <w:proofErr w:type="spellEnd"/>
-      <w:r>
-        <w:t xml:space="preserve"> </w:t>
-      </w:r>
-      <w:proofErr w:type="spellStart"/>
-      <w:r>
-        <w:t>nisi</w:t>
-      </w:r>
-      <w:proofErr w:type="spellEnd"/>
-      <w:r>
-        <w:t xml:space="preserve">. </w:t>
-      </w:r>
-      <w:proofErr w:type="spellStart"/>
-      <w:r>
-        <w:t>Quisque</w:t>
-      </w:r>
-      <w:proofErr w:type="spellEnd"/>
-      <w:r>
-        <w:t xml:space="preserve"> </w:t>
-      </w:r>
-      <w:proofErr w:type="spellStart"/>
-      <w:r>
-        <w:t>malesuada</w:t>
-      </w:r>
-      <w:proofErr w:type="spellEnd"/>
-      <w:r>
-        <w:t xml:space="preserve"> </w:t>
-      </w:r>
-      <w:proofErr w:type="spellStart"/>
-      <w:r>
-        <w:t>placerat</w:t>
-      </w:r>
-      <w:proofErr w:type="spellEnd"/>
-      <w:r>
-        <w:t xml:space="preserve"> </w:t>
-      </w:r>
-      <w:proofErr w:type="spellStart"/>
-      <w:r>
-        <w:t>nisl</w:t>
-      </w:r>
-      <w:proofErr w:type="spellEnd"/>
-      <w:r>
-        <w:t xml:space="preserve">. </w:t>
-      </w:r>
-      <w:proofErr w:type="spellStart"/>
-      <w:r>
-        <w:t>Nam</w:t>
-      </w:r>
-      <w:proofErr w:type="spellEnd"/>
-      <w:r>
-        <w:t xml:space="preserve"> </w:t>
-      </w:r>
-      <w:proofErr w:type="spellStart"/>
-      <w:r>
-        <w:t>ipsum</w:t>
-      </w:r>
-      <w:proofErr w:type="spellEnd"/>
-      <w:r>
-        <w:t xml:space="preserve"> </w:t>
-      </w:r>
-      <w:proofErr w:type="spellStart"/>
-      <w:r>
-        <w:t>risus</w:t>
-      </w:r>
-      <w:proofErr w:type="spellEnd"/>
-      <w:r>
-        <w:t xml:space="preserve">, </w:t>
-      </w:r>
-      <w:proofErr w:type="spellStart"/>
-      <w:r>
-        <w:t>rutrum</w:t>
-      </w:r>
-      <w:proofErr w:type="spellEnd"/>
-      <w:r>
-        <w:t xml:space="preserve"> vitae, </w:t>
-      </w:r>
-      <w:proofErr w:type="spellStart"/>
-      <w:r>
-        <w:t>vestibulum</w:t>
-      </w:r>
-      <w:proofErr w:type="spellEnd"/>
-      <w:r>
-        <w:t xml:space="preserve"> </w:t>
-      </w:r>
-      <w:proofErr w:type="spellStart"/>
-      <w:r>
-        <w:t>eu</w:t>
-      </w:r>
-      <w:proofErr w:type="spellEnd"/>
-      <w:r>
-        <w:t xml:space="preserve">, </w:t>
-      </w:r>
-      <w:proofErr w:type="spellStart"/>
-      <w:r>
-        <w:t>molestie</w:t>
-      </w:r>
-      <w:proofErr w:type="spellEnd"/>
-      <w:r>
-        <w:t xml:space="preserve"> </w:t>
-      </w:r>
-      <w:proofErr w:type="spellStart"/>
-      <w:r>
-        <w:t>vel</w:t>
-      </w:r>
-      <w:proofErr w:type="spellEnd"/>
-      <w:r>
-        <w:t xml:space="preserve">, </w:t>
-      </w:r>
-      <w:proofErr w:type="spellStart"/>
-      <w:r>
-        <w:t>lacus</w:t>
-      </w:r>
-      <w:proofErr w:type="spellEnd"/>
-      <w:r>
-        <w:t xml:space="preserve">. Sed </w:t>
-      </w:r>
-      <w:proofErr w:type="spellStart"/>
-      <w:r>
-        <w:t>augue</w:t>
-      </w:r>
-      <w:proofErr w:type="spellEnd"/>
-      <w:r>
-        <w:t xml:space="preserve"> </w:t>
-      </w:r>
-      <w:proofErr w:type="spellStart"/>
-      <w:r>
-        <w:t>ipsum</w:t>
-      </w:r>
-      <w:proofErr w:type="spellEnd"/>
-      <w:r>
-        <w:t xml:space="preserve">, </w:t>
-      </w:r>
-      <w:proofErr w:type="spellStart"/>
-      <w:r>
-        <w:t>egestas</w:t>
-      </w:r>
-      <w:proofErr w:type="spellEnd"/>
-      <w:r>
-        <w:t xml:space="preserve"> </w:t>
-      </w:r>
-      <w:proofErr w:type="spellStart"/>
-      <w:r>
-        <w:t>nec</w:t>
-      </w:r>
-      <w:proofErr w:type="spellEnd"/>
-      <w:r>
-        <w:t xml:space="preserve">, </w:t>
-      </w:r>
-      <w:proofErr w:type="spellStart"/>
-      <w:r>
-        <w:t>vestibulum</w:t>
-      </w:r>
-      <w:proofErr w:type="spellEnd"/>
-      <w:r>
-        <w:t xml:space="preserve"> et, </w:t>
-      </w:r>
-      <w:proofErr w:type="spellStart"/>
-      <w:r>
-        <w:t>malesuada</w:t>
-      </w:r>
-      <w:proofErr w:type="spellEnd"/>
-      <w:r>
-        <w:t xml:space="preserve"> </w:t>
-      </w:r>
-      <w:proofErr w:type="spellStart"/>
-      <w:r>
-        <w:t>adipiscing</w:t>
-      </w:r>
-      <w:proofErr w:type="spellEnd"/>
-      <w:r>
-        <w:t xml:space="preserve">, </w:t>
-      </w:r>
-      <w:proofErr w:type="spellStart"/>
-      <w:r>
-        <w:t>dui</w:t>
-      </w:r>
-      <w:proofErr w:type="spellEnd"/>
-      <w:r>
-        <w:t>.</w:t>
-      </w:r>
-    </w:p>
-    <w:p/>
-    <w:p>
-      <w:proofErr w:type="spellStart"/>
-      <w:r>
-        <w:t>Vestibulum</w:t>
-      </w:r>
-      <w:proofErr w:type="spellEnd"/>
-      <w:r>
-        <w:t xml:space="preserve"> </w:t>
-      </w:r>
-      <w:proofErr w:type="spellStart"/>
-      <w:r>
-        <w:t>facilisis</w:t>
-      </w:r>
-      <w:proofErr w:type="spellEnd"/>
-      <w:r>
-        <w:t xml:space="preserve">, </w:t>
-      </w:r>
-      <w:proofErr w:type="spellStart"/>
-      <w:r>
-        <w:t>purus</w:t>
-      </w:r>
-      <w:proofErr w:type="spellEnd"/>
-      <w:r>
-        <w:t xml:space="preserve"> </w:t>
-      </w:r>
-      <w:proofErr w:type="spellStart"/>
-      <w:r>
-        <w:t>nec</w:t>
-      </w:r>
-      <w:proofErr w:type="spellEnd"/>
-      <w:r>
-        <w:t xml:space="preserve"> </w:t>
-      </w:r>
-      <w:proofErr w:type="spellStart"/>
-      <w:r>
-        <w:t>pulvinar</w:t>
-      </w:r>
-      <w:proofErr w:type="spellEnd"/>
-      <w:r>
-        <w:t xml:space="preserve"> </w:t>
-      </w:r>
-      <w:proofErr w:type="spellStart"/>
-      <w:r>
-        <w:t>iaculis</w:t>
-      </w:r>
-      <w:proofErr w:type="spellEnd"/>
-      <w:r>
-        <w:t xml:space="preserve">, </w:t>
-      </w:r>
-      <w:proofErr w:type="spellStart"/>
-      <w:r>
-        <w:t>ligula</w:t>
-      </w:r>
-      <w:proofErr w:type="spellEnd"/>
-      <w:r>
-        <w:t xml:space="preserve"> mi </w:t>
-      </w:r>
-      <w:proofErr w:type="spellStart"/>
-      <w:r>
-        <w:t>congue</w:t>
-      </w:r>
-      <w:proofErr w:type="spellEnd"/>
-      <w:r>
-        <w:t xml:space="preserve"> nunc, vitae </w:t>
-      </w:r>
-      <w:proofErr w:type="spellStart"/>
-      <w:r>
-        <w:t>euismod</w:t>
-      </w:r>
-      <w:proofErr w:type="spellEnd"/>
-      <w:r>
-        <w:t xml:space="preserve"> </w:t>
-      </w:r>
-      <w:proofErr w:type="spellStart"/>
-      <w:r>
-        <w:t>ligula</w:t>
-      </w:r>
-      <w:proofErr w:type="spellEnd"/>
-      <w:r>
-        <w:t xml:space="preserve"> urna in dolor. </w:t>
-      </w:r>
-      <w:proofErr w:type="spellStart"/>
-      <w:r>
-        <w:rPr>
-          <w:lang w:val="en-US"/>
-        </w:rPr>
-        <w:t>Mauris</w:t>
-      </w:r>
-      <w:proofErr w:type="spellEnd"/>
-      <w:r>
-        <w:rPr>
-          <w:lang w:val="en-US"/>
-        </w:rPr>
-        <w:t xml:space="preserve"> </w:t>
-      </w:r>
-      <w:proofErr w:type="spellStart"/>
-      <w:r>
-        <w:rPr>
-          <w:lang w:val="en-US"/>
-        </w:rPr>
-        <w:t>sollicitudin</w:t>
-      </w:r>
-      <w:proofErr w:type="spellEnd"/>
-      <w:r>
-        <w:rPr>
-          <w:lang w:val="en-US"/>
-        </w:rPr>
-        <w:t xml:space="preserve"> </w:t>
-      </w:r>
-      <w:proofErr w:type="spellStart"/>
-      <w:r>
-        <w:rPr>
-          <w:lang w:val="en-US"/>
-        </w:rPr>
-        <w:t>fermentum</w:t>
-      </w:r>
-      <w:proofErr w:type="spellEnd"/>
-      <w:r>
-        <w:rPr>
-          <w:lang w:val="en-US"/>
-        </w:rPr>
-        <w:t xml:space="preserve"> libero. </w:t>
-      </w:r>
-      <w:proofErr w:type="spellStart"/>
-      <w:r>
-        <w:rPr>
-          <w:lang w:val="en-US"/>
-        </w:rPr>
-        <w:t>Praesent</w:t>
-      </w:r>
-      <w:proofErr w:type="spellEnd"/>
-      <w:r>
-        <w:rPr>
-          <w:lang w:val="en-US"/>
-        </w:rPr>
-        <w:t xml:space="preserve"> </w:t>
-      </w:r>
-      <w:proofErr w:type="spellStart"/>
-      <w:r>
-        <w:rPr>
-          <w:lang w:val="en-US"/>
-        </w:rPr>
-        <w:t>nonummy</w:t>
-      </w:r>
-      <w:proofErr w:type="spellEnd"/>
-      <w:r>
-        <w:rPr>
-          <w:lang w:val="en-US"/>
-        </w:rPr>
-        <w:t xml:space="preserve"> mi in </w:t>
-      </w:r>
-      <w:proofErr w:type="spellStart"/>
-      <w:r>
-        <w:rPr>
-          <w:lang w:val="en-US"/>
-        </w:rPr>
-        <w:t>odio</w:t>
-      </w:r>
-      <w:proofErr w:type="spellEnd"/>
-      <w:r>
-        <w:rPr>
-          <w:lang w:val="en-US"/>
-        </w:rPr>
-        <w:t xml:space="preserve">. Nunc </w:t>
-      </w:r>
-      <w:proofErr w:type="spellStart"/>
-      <w:r>
-        <w:rPr>
-          <w:lang w:val="en-US"/>
-        </w:rPr>
-        <w:t>interdum</w:t>
-      </w:r>
-      <w:proofErr w:type="spellEnd"/>
-      <w:r>
-        <w:rPr>
-          <w:lang w:val="en-US"/>
-        </w:rPr>
-        <w:t xml:space="preserve"> lacus sit </w:t>
-      </w:r>
-      <w:proofErr w:type="spellStart"/>
-      <w:r>
-        <w:rPr>
-          <w:lang w:val="en-US"/>
-        </w:rPr>
-        <w:t>amet</w:t>
-      </w:r>
-      <w:proofErr w:type="spellEnd"/>
-      <w:r>
-        <w:rPr>
-          <w:lang w:val="en-US"/>
-        </w:rPr>
-        <w:t xml:space="preserve"> </w:t>
-      </w:r>
-      <w:proofErr w:type="spellStart"/>
-      <w:r>
-        <w:rPr>
-          <w:lang w:val="en-US"/>
-        </w:rPr>
-        <w:t>orci</w:t>
-      </w:r>
-      <w:proofErr w:type="spellEnd"/>
-      <w:r>
-        <w:rPr>
-          <w:lang w:val="en-US"/>
-        </w:rPr>
-        <w:t xml:space="preserve">. </w:t>
-      </w:r>
-      <w:proofErr w:type="spellStart"/>
-      <w:r>
-        <w:t>Vestibulum</w:t>
-      </w:r>
-      <w:proofErr w:type="spellEnd"/>
-      <w:r>
-        <w:t xml:space="preserve"> </w:t>
-      </w:r>
-      <w:proofErr w:type="spellStart"/>
-      <w:r>
-        <w:t>rutrum</w:t>
-      </w:r>
-      <w:proofErr w:type="spellEnd"/>
-      <w:r>
-        <w:t xml:space="preserve">, mi </w:t>
-      </w:r>
-      <w:proofErr w:type="spellStart"/>
-      <w:r>
-        <w:t>nec</w:t>
-      </w:r>
-      <w:proofErr w:type="spellEnd"/>
-      <w:r>
-        <w:t xml:space="preserve"> </w:t>
-      </w:r>
-      <w:proofErr w:type="spellStart"/>
-      <w:r>
-        <w:t>elementum</w:t>
-      </w:r>
-      <w:proofErr w:type="spellEnd"/>
-      <w:r>
-        <w:t xml:space="preserve"> vehicula, eros </w:t>
-      </w:r>
-      <w:proofErr w:type="spellStart"/>
-      <w:r>
-        <w:t>quam</w:t>
-      </w:r>
-      <w:proofErr w:type="spellEnd"/>
-      <w:r>
-        <w:t xml:space="preserve"> </w:t>
-      </w:r>
-      <w:proofErr w:type="spellStart"/>
-      <w:r>
-        <w:t>gravida</w:t>
-      </w:r>
-      <w:proofErr w:type="spellEnd"/>
-      <w:r>
-        <w:t xml:space="preserve"> </w:t>
-      </w:r>
-      <w:proofErr w:type="spellStart"/>
-      <w:r>
-        <w:t>nisl</w:t>
-      </w:r>
-      <w:proofErr w:type="spellEnd"/>
-      <w:r>
-        <w:t xml:space="preserve">, id </w:t>
-      </w:r>
-      <w:proofErr w:type="spellStart"/>
-      <w:r>
-        <w:t>fringilla</w:t>
-      </w:r>
-      <w:proofErr w:type="spellEnd"/>
-      <w:r>
-        <w:t xml:space="preserve"> </w:t>
-      </w:r>
-      <w:proofErr w:type="spellStart"/>
-      <w:r>
-        <w:t>neque</w:t>
-      </w:r>
-      <w:proofErr w:type="spellEnd"/>
-      <w:r>
-        <w:t xml:space="preserve"> ante </w:t>
-      </w:r>
-      <w:proofErr w:type="spellStart"/>
-      <w:r>
-        <w:t>vel</w:t>
-      </w:r>
-      <w:proofErr w:type="spellEnd"/>
-      <w:r>
-        <w:t xml:space="preserve"> </w:t>
-      </w:r>
-      <w:proofErr w:type="spellStart"/>
-      <w:r>
-        <w:t>mi</w:t>
-      </w:r>
-      <w:proofErr w:type="spellEnd"/>
-      <w:r>
-        <w:t xml:space="preserve">. </w:t>
-      </w:r>
-      <w:proofErr w:type="spellStart"/>
-      <w:r>
-        <w:rPr>
-          <w:lang w:val="en-US"/>
-        </w:rPr>
-        <w:t>Morbi</w:t>
-      </w:r>
-      <w:proofErr w:type="spellEnd"/>
-      <w:r>
-        <w:rPr>
-          <w:lang w:val="en-US"/>
-        </w:rPr>
-        <w:t xml:space="preserve"> </w:t>
-      </w:r>
-      <w:proofErr w:type="spellStart"/>
-      <w:r>
-        <w:rPr>
-          <w:lang w:val="en-US"/>
-        </w:rPr>
-        <w:t>mollis</w:t>
-      </w:r>
-      <w:proofErr w:type="spellEnd"/>
-      <w:r>
-        <w:rPr>
-          <w:lang w:val="en-US"/>
-        </w:rPr>
-        <w:t xml:space="preserve"> </w:t>
-      </w:r>
-      <w:proofErr w:type="spellStart"/>
-      <w:r>
-        <w:rPr>
-          <w:lang w:val="en-US"/>
-        </w:rPr>
-        <w:t>tellus</w:t>
-      </w:r>
-      <w:proofErr w:type="spellEnd"/>
-      <w:r>
-        <w:rPr>
-          <w:lang w:val="en-US"/>
-        </w:rPr>
-        <w:t xml:space="preserve"> ac </w:t>
-      </w:r>
-      <w:proofErr w:type="spellStart"/>
-      <w:r>
-        <w:rPr>
-          <w:lang w:val="en-US"/>
-        </w:rPr>
-        <w:t>sapien</w:t>
-      </w:r>
-      <w:proofErr w:type="spellEnd"/>
-      <w:r>
-        <w:rPr>
-          <w:lang w:val="en-US"/>
-        </w:rPr>
-        <w:t xml:space="preserve">. </w:t>
-      </w:r>
-      <w:proofErr w:type="spellStart"/>
-      <w:r>
-        <w:rPr>
-          <w:lang w:val="en-US"/>
-        </w:rPr>
-        <w:t>Phasellus</w:t>
-      </w:r>
-      <w:proofErr w:type="spellEnd"/>
-      <w:r>
-        <w:rPr>
-          <w:lang w:val="en-US"/>
-        </w:rPr>
-        <w:t xml:space="preserve"> </w:t>
-      </w:r>
-      <w:proofErr w:type="spellStart"/>
-      <w:r>
-        <w:rPr>
-          <w:lang w:val="en-US"/>
-        </w:rPr>
-        <w:t>volutpat</w:t>
-      </w:r>
-      <w:proofErr w:type="spellEnd"/>
-      <w:r>
-        <w:rPr>
-          <w:lang w:val="en-US"/>
-        </w:rPr>
-        <w:t xml:space="preserve">, </w:t>
-      </w:r>
-      <w:proofErr w:type="spellStart"/>
-      <w:r>
-        <w:rPr>
-          <w:lang w:val="en-US"/>
-        </w:rPr>
-        <w:t>metus</w:t>
-      </w:r>
-      <w:proofErr w:type="spellEnd"/>
-      <w:r>
-        <w:rPr>
-          <w:lang w:val="en-US"/>
-        </w:rPr>
-        <w:t xml:space="preserve"> </w:t>
-      </w:r>
-      <w:proofErr w:type="spellStart"/>
-      <w:r>
-        <w:rPr>
-          <w:lang w:val="en-US"/>
-        </w:rPr>
-        <w:t>eget</w:t>
-      </w:r>
-      <w:proofErr w:type="spellEnd"/>
-      <w:r>
-        <w:rPr>
-          <w:lang w:val="en-US"/>
-        </w:rPr>
-        <w:t xml:space="preserve"> </w:t>
-      </w:r>
-      <w:proofErr w:type="spellStart"/>
-      <w:r>
-        <w:rPr>
-          <w:lang w:val="en-US"/>
-        </w:rPr>
-        <w:t>egestas</w:t>
-      </w:r>
-      <w:proofErr w:type="spellEnd"/>
-      <w:r>
-        <w:rPr>
-          <w:lang w:val="en-US"/>
-        </w:rPr>
-        <w:t xml:space="preserve"> </w:t>
-      </w:r>
-      <w:proofErr w:type="spellStart"/>
-      <w:r>
-        <w:rPr>
-          <w:lang w:val="en-US"/>
-        </w:rPr>
-        <w:t>mollis</w:t>
-      </w:r>
-      <w:proofErr w:type="spellEnd"/>
-      <w:r>
-        <w:rPr>
-          <w:lang w:val="en-US"/>
-        </w:rPr>
-        <w:t xml:space="preserve">, lacus </w:t>
-      </w:r>
-      <w:proofErr w:type="spellStart"/>
-      <w:r>
-        <w:rPr>
-          <w:lang w:val="en-US"/>
-        </w:rPr>
-        <w:t>lacus</w:t>
-      </w:r>
-      <w:proofErr w:type="spellEnd"/>
-      <w:r>
-        <w:rPr>
-          <w:lang w:val="en-US"/>
-        </w:rPr>
-        <w:t xml:space="preserve"> </w:t>
-      </w:r>
-      <w:proofErr w:type="spellStart"/>
-      <w:r>
-        <w:rPr>
-          <w:lang w:val="en-US"/>
-        </w:rPr>
-        <w:t>blandit</w:t>
-      </w:r>
-      <w:proofErr w:type="spellEnd"/>
-      <w:r>
-        <w:rPr>
-          <w:lang w:val="en-US"/>
-        </w:rPr>
-        <w:t xml:space="preserve"> dui, id </w:t>
-      </w:r>
-      <w:proofErr w:type="spellStart"/>
-      <w:r>
-        <w:rPr>
-          <w:lang w:val="en-US"/>
-        </w:rPr>
-        <w:t>egestas</w:t>
-      </w:r>
-      <w:proofErr w:type="spellEnd"/>
-      <w:r>
-        <w:rPr>
-          <w:lang w:val="en-US"/>
-        </w:rPr>
-        <w:t xml:space="preserve"> quam </w:t>
-      </w:r>
-      <w:proofErr w:type="spellStart"/>
-      <w:r>
-        <w:rPr>
-          <w:lang w:val="en-US"/>
-        </w:rPr>
-        <w:t>mauris</w:t>
-      </w:r>
-      <w:proofErr w:type="spellEnd"/>
-      <w:r>
-        <w:rPr>
-          <w:lang w:val="en-US"/>
-        </w:rPr>
-        <w:t xml:space="preserve"> </w:t>
-      </w:r>
-      <w:proofErr w:type="spellStart"/>
-      <w:r>
-        <w:rPr>
-          <w:lang w:val="en-US"/>
-        </w:rPr>
-        <w:t>ut</w:t>
-      </w:r>
-      <w:proofErr w:type="spellEnd"/>
-      <w:r>
-        <w:rPr>
-          <w:lang w:val="en-US"/>
-        </w:rPr>
-        <w:t xml:space="preserve"> lacus. </w:t>
-      </w:r>
-      <w:proofErr w:type="spellStart"/>
-      <w:r>
-        <w:rPr>
-          <w:lang w:val="en-US"/>
-        </w:rPr>
-        <w:t>Fusce</w:t>
-      </w:r>
-      <w:proofErr w:type="spellEnd"/>
-      <w:r>
-        <w:rPr>
-          <w:lang w:val="en-US"/>
-        </w:rPr>
-        <w:t xml:space="preserve"> </w:t>
-      </w:r>
-      <w:proofErr w:type="spellStart"/>
-      <w:r>
-        <w:rPr>
-          <w:lang w:val="en-US"/>
-        </w:rPr>
-        <w:t>vel</w:t>
-      </w:r>
-      <w:proofErr w:type="spellEnd"/>
-      <w:r>
-        <w:rPr>
-          <w:lang w:val="en-US"/>
-        </w:rPr>
-        <w:t xml:space="preserve"> dui. </w:t>
-      </w:r>
-      <w:proofErr w:type="spellStart"/>
-      <w:r>
-        <w:rPr>
-          <w:lang w:val="en-US"/>
-        </w:rPr>
-        <w:t>Sed</w:t>
-      </w:r>
-      <w:proofErr w:type="spellEnd"/>
-      <w:r>
-        <w:rPr>
-          <w:lang w:val="en-US"/>
-        </w:rPr>
-        <w:t xml:space="preserve"> in libero </w:t>
-      </w:r>
-      <w:proofErr w:type="spellStart"/>
-      <w:r>
-        <w:rPr>
-          <w:lang w:val="en-US"/>
-        </w:rPr>
-        <w:t>ut</w:t>
-      </w:r>
-      <w:proofErr w:type="spellEnd"/>
-      <w:r>
-        <w:rPr>
-          <w:lang w:val="en-US"/>
-        </w:rPr>
-        <w:t xml:space="preserve"> </w:t>
-      </w:r>
-      <w:proofErr w:type="spellStart"/>
-      <w:r>
-        <w:rPr>
-          <w:lang w:val="en-US"/>
-        </w:rPr>
-        <w:t>nibh</w:t>
-      </w:r>
-      <w:proofErr w:type="spellEnd"/>
-      <w:r>
-        <w:rPr>
-          <w:lang w:val="en-US"/>
-        </w:rPr>
-        <w:t xml:space="preserve"> </w:t>
-      </w:r>
-      <w:proofErr w:type="spellStart"/>
-      <w:r>
-        <w:rPr>
-          <w:lang w:val="en-US"/>
-        </w:rPr>
-        <w:t>placerat</w:t>
-      </w:r>
-      <w:proofErr w:type="spellEnd"/>
-      <w:r>
-        <w:rPr>
-          <w:lang w:val="en-US"/>
-        </w:rPr>
-        <w:t xml:space="preserve"> </w:t>
-      </w:r>
-      <w:proofErr w:type="spellStart"/>
-      <w:r>
-        <w:rPr>
-          <w:lang w:val="en-US"/>
-        </w:rPr>
-        <w:t>accumsan</w:t>
-      </w:r>
-      <w:proofErr w:type="spellEnd"/>
-      <w:r>
-        <w:rPr>
-          <w:lang w:val="en-US"/>
-        </w:rPr>
-        <w:t xml:space="preserve">. </w:t>
-      </w:r>
-      <w:proofErr w:type="spellStart"/>
-      <w:r>
-        <w:rPr>
-          <w:lang w:val="en-US"/>
-        </w:rPr>
-        <w:t>Proin</w:t>
-      </w:r>
-      <w:proofErr w:type="spellEnd"/>
-      <w:r>
-        <w:rPr>
-          <w:lang w:val="en-US"/>
-        </w:rPr>
-        <w:t xml:space="preserve"> </w:t>
-      </w:r>
-      <w:proofErr w:type="spellStart"/>
-      <w:r>
-        <w:rPr>
-          <w:lang w:val="en-US"/>
-        </w:rPr>
-        <w:t>faucibus</w:t>
-      </w:r>
-      <w:proofErr w:type="spellEnd"/>
-      <w:r>
-        <w:rPr>
-          <w:lang w:val="en-US"/>
-        </w:rPr>
-        <w:t xml:space="preserve"> </w:t>
-      </w:r>
-      <w:proofErr w:type="spellStart"/>
-      <w:r>
-        <w:rPr>
-          <w:lang w:val="en-US"/>
-        </w:rPr>
-        <w:t>arcu</w:t>
-      </w:r>
-      <w:proofErr w:type="spellEnd"/>
-      <w:r>
-        <w:rPr>
-          <w:lang w:val="en-US"/>
-        </w:rPr>
-        <w:t xml:space="preserve"> </w:t>
-      </w:r>
-      <w:proofErr w:type="spellStart"/>
-      <w:r>
-        <w:rPr>
-          <w:lang w:val="en-US"/>
-        </w:rPr>
-        <w:t>quis</w:t>
-      </w:r>
-      <w:proofErr w:type="spellEnd"/>
-      <w:r>
-        <w:rPr>
-          <w:lang w:val="en-US"/>
-        </w:rPr>
-        <w:t xml:space="preserve"> ante. In </w:t>
-      </w:r>
-      <w:proofErr w:type="spellStart"/>
-      <w:r>
-        <w:rPr>
-          <w:lang w:val="en-US"/>
-        </w:rPr>
-        <w:t>consectetuer</w:t>
-      </w:r>
-      <w:proofErr w:type="spellEnd"/>
-      <w:r>
-        <w:rPr>
-          <w:lang w:val="en-US"/>
-        </w:rPr>
-        <w:t xml:space="preserve"> </w:t>
-      </w:r>
-      <w:proofErr w:type="spellStart"/>
-      <w:r>
-        <w:rPr>
-          <w:lang w:val="en-US"/>
-        </w:rPr>
-        <w:t>turpis</w:t>
-      </w:r>
-      <w:proofErr w:type="spellEnd"/>
-      <w:r>
-        <w:rPr>
-          <w:lang w:val="en-US"/>
-        </w:rPr>
-        <w:t xml:space="preserve"> </w:t>
-      </w:r>
-      <w:proofErr w:type="spellStart"/>
-      <w:r>
-        <w:rPr>
-          <w:lang w:val="en-US"/>
-        </w:rPr>
-        <w:t>ut</w:t>
-      </w:r>
-      <w:proofErr w:type="spellEnd"/>
-      <w:r>
-        <w:rPr>
-          <w:lang w:val="en-US"/>
-        </w:rPr>
-        <w:t xml:space="preserve"> </w:t>
-      </w:r>
-      <w:proofErr w:type="spellStart"/>
-      <w:r>
-        <w:rPr>
-          <w:lang w:val="en-US"/>
-        </w:rPr>
-        <w:t>velit</w:t>
-      </w:r>
-      <w:proofErr w:type="spellEnd"/>
-      <w:r>
-        <w:rPr>
-          <w:lang w:val="en-US"/>
-        </w:rPr>
-        <w:t xml:space="preserve">. </w:t>
-      </w:r>
-      <w:proofErr w:type="spellStart"/>
-      <w:r>
-        <w:rPr>
-          <w:lang w:val="en-US"/>
-        </w:rPr>
-        <w:t>Nulla</w:t>
-      </w:r>
-      <w:proofErr w:type="spellEnd"/>
-      <w:r>
-        <w:rPr>
-          <w:lang w:val="en-US"/>
-        </w:rPr>
-        <w:t xml:space="preserve"> sit </w:t>
-      </w:r>
-      <w:proofErr w:type="spellStart"/>
-      <w:r>
-        <w:rPr>
-          <w:lang w:val="en-US"/>
-        </w:rPr>
-        <w:t>amet</w:t>
-      </w:r>
-      <w:proofErr w:type="spellEnd"/>
-      <w:r>
-        <w:rPr>
-          <w:lang w:val="en-US"/>
-        </w:rPr>
-        <w:t xml:space="preserve"> est. </w:t>
-      </w:r>
-      <w:proofErr w:type="spellStart"/>
-      <w:r>
-        <w:rPr>
-          <w:lang w:val="en-US"/>
-        </w:rPr>
-        <w:t>Praesent</w:t>
-      </w:r>
-      <w:proofErr w:type="spellEnd"/>
-      <w:r>
-        <w:rPr>
-          <w:lang w:val="en-US"/>
-        </w:rPr>
-        <w:t xml:space="preserve"> </w:t>
-      </w:r>
-      <w:proofErr w:type="spellStart"/>
-      <w:r>
-        <w:rPr>
-          <w:lang w:val="en-US"/>
-        </w:rPr>
-        <w:t>metus</w:t>
-      </w:r>
-      <w:proofErr w:type="spellEnd"/>
-      <w:r>
-        <w:rPr>
-          <w:lang w:val="en-US"/>
-        </w:rPr>
-        <w:t xml:space="preserve"> </w:t>
-      </w:r>
-      <w:proofErr w:type="spellStart"/>
-      <w:r>
-        <w:rPr>
-          <w:lang w:val="en-US"/>
-        </w:rPr>
-        <w:t>tellus</w:t>
-      </w:r>
-      <w:proofErr w:type="spellEnd"/>
-      <w:r>
-        <w:rPr>
-          <w:lang w:val="en-US"/>
-        </w:rPr>
-        <w:t xml:space="preserve">, </w:t>
-      </w:r>
-      <w:proofErr w:type="spellStart"/>
-      <w:r>
-        <w:rPr>
-          <w:lang w:val="en-US"/>
-        </w:rPr>
-        <w:t>elementum</w:t>
-      </w:r>
-      <w:proofErr w:type="spellEnd"/>
-      <w:r>
-        <w:rPr>
-          <w:lang w:val="en-US"/>
-        </w:rPr>
-        <w:t xml:space="preserve"> </w:t>
-      </w:r>
-      <w:proofErr w:type="spellStart"/>
-      <w:r>
-        <w:rPr>
-          <w:lang w:val="en-US"/>
-        </w:rPr>
-        <w:t>eu</w:t>
-      </w:r>
-      <w:proofErr w:type="spellEnd"/>
-      <w:r>
-        <w:rPr>
-          <w:lang w:val="en-US"/>
-        </w:rPr>
-        <w:t xml:space="preserve">, semper a, </w:t>
-      </w:r>
-      <w:proofErr w:type="spellStart"/>
-      <w:r>
-        <w:rPr>
-          <w:lang w:val="en-US"/>
-        </w:rPr>
-        <w:t>adipiscing</w:t>
-      </w:r>
-      <w:proofErr w:type="spellEnd"/>
-      <w:r>
-        <w:rPr>
-          <w:lang w:val="en-US"/>
-        </w:rPr>
-        <w:t xml:space="preserve"> </w:t>
-      </w:r>
-      <w:proofErr w:type="spellStart"/>
-      <w:proofErr w:type="gramStart"/>
-      <w:r>
-        <w:rPr>
-          <w:lang w:val="en-US"/>
-        </w:rPr>
-        <w:t>nec</w:t>
-      </w:r>
-      <w:proofErr w:type="spellEnd"/>
-      <w:proofErr w:type="gramEnd"/>
-      <w:r>
-        <w:rPr>
-          <w:lang w:val="en-US"/>
-        </w:rPr>
-        <w:t xml:space="preserve">, </w:t>
-      </w:r>
-      <w:proofErr w:type="spellStart"/>
-      <w:r>
-        <w:rPr>
-          <w:lang w:val="en-US"/>
-        </w:rPr>
-        <w:t>purus</w:t>
-      </w:r>
-      <w:proofErr w:type="spellEnd"/>
-      <w:r>
-        <w:rPr>
-          <w:lang w:val="en-US"/>
-        </w:rPr>
-        <w:t xml:space="preserve">. </w:t>
-      </w:r>
-      <w:proofErr w:type="spellStart"/>
-      <w:r>
-        <w:rPr>
-          <w:lang w:val="en-US"/>
-        </w:rPr>
-        <w:t>Cras</w:t>
-      </w:r>
-      <w:proofErr w:type="spellEnd"/>
-      <w:r>
-        <w:rPr>
-          <w:lang w:val="en-US"/>
-        </w:rPr>
-        <w:t xml:space="preserve"> </w:t>
-      </w:r>
-      <w:proofErr w:type="spellStart"/>
-      <w:r>
-        <w:rPr>
-          <w:lang w:val="en-US"/>
-        </w:rPr>
-        <w:t>risus</w:t>
-      </w:r>
-      <w:proofErr w:type="spellEnd"/>
-      <w:r>
-        <w:rPr>
-          <w:lang w:val="en-US"/>
-        </w:rPr>
-        <w:t xml:space="preserve"> ipsum, </w:t>
-      </w:r>
-      <w:proofErr w:type="spellStart"/>
-      <w:r>
-        <w:rPr>
-          <w:lang w:val="en-US"/>
-        </w:rPr>
-        <w:t>faucibus</w:t>
-      </w:r>
-      <w:proofErr w:type="spellEnd"/>
-      <w:r>
-        <w:rPr>
-          <w:lang w:val="en-US"/>
-        </w:rPr>
-        <w:t xml:space="preserve"> </w:t>
-      </w:r>
-      <w:proofErr w:type="spellStart"/>
-      <w:r>
-        <w:rPr>
-          <w:lang w:val="en-US"/>
-        </w:rPr>
-        <w:t>ut</w:t>
-      </w:r>
-      <w:proofErr w:type="spellEnd"/>
-      <w:r>
-        <w:rPr>
-          <w:lang w:val="en-US"/>
-        </w:rPr>
-        <w:t xml:space="preserve">, </w:t>
-      </w:r>
-      <w:proofErr w:type="spellStart"/>
-      <w:r>
-        <w:rPr>
-          <w:lang w:val="en-US"/>
-        </w:rPr>
-        <w:t>ullamcorper</w:t>
-      </w:r>
-      <w:proofErr w:type="spellEnd"/>
-      <w:r>
-        <w:rPr>
-          <w:lang w:val="en-US"/>
-        </w:rPr>
-        <w:t xml:space="preserve"> id, </w:t>
-      </w:r>
-      <w:proofErr w:type="spellStart"/>
-      <w:r>
-        <w:rPr>
-          <w:lang w:val="en-US"/>
-        </w:rPr>
-        <w:t>varius</w:t>
-      </w:r>
-      <w:proofErr w:type="spellEnd"/>
-      <w:r>
-        <w:rPr>
-          <w:lang w:val="en-US"/>
-        </w:rPr>
-        <w:t xml:space="preserve"> ac, </w:t>
-      </w:r>
-      <w:proofErr w:type="spellStart"/>
-      <w:proofErr w:type="gramStart"/>
-      <w:r>
-        <w:rPr>
-          <w:lang w:val="en-US"/>
-        </w:rPr>
-        <w:t>leo</w:t>
-      </w:r>
-      <w:proofErr w:type="spellEnd"/>
-      <w:proofErr w:type="gramEnd"/>
-      <w:r>
-        <w:rPr>
-          <w:lang w:val="en-US"/>
-        </w:rPr>
-        <w:t xml:space="preserve">. </w:t>
-      </w:r>
-      <w:proofErr w:type="spellStart"/>
-      <w:r>
-        <w:rPr>
-          <w:lang w:val="en-US"/>
-        </w:rPr>
-        <w:t>Suspendisse</w:t>
-      </w:r>
-      <w:proofErr w:type="spellEnd"/>
-      <w:r>
-        <w:rPr>
-          <w:lang w:val="en-US"/>
-        </w:rPr>
-        <w:t xml:space="preserve"> </w:t>
-      </w:r>
-      <w:proofErr w:type="spellStart"/>
-      <w:r>
-        <w:rPr>
-          <w:lang w:val="en-US"/>
-        </w:rPr>
-        <w:t>feugiat</w:t>
-      </w:r>
-      <w:proofErr w:type="spellEnd"/>
-      <w:r>
-        <w:rPr>
-          <w:lang w:val="en-US"/>
-        </w:rPr>
-        <w:t xml:space="preserve">. </w:t>
-      </w:r>
-      <w:proofErr w:type="spellStart"/>
-      <w:r>
-        <w:rPr>
-          <w:lang w:val="en-US"/>
-        </w:rPr>
-        <w:t>Suspendisse</w:t>
-      </w:r>
-      <w:proofErr w:type="spellEnd"/>
-      <w:r>
-        <w:rPr>
-          <w:lang w:val="en-US"/>
-        </w:rPr>
-        <w:t xml:space="preserve"> </w:t>
-      </w:r>
-      <w:proofErr w:type="spellStart"/>
-      <w:r>
-        <w:rPr>
-          <w:lang w:val="en-US"/>
-        </w:rPr>
-        <w:t>enim</w:t>
-      </w:r>
-      <w:proofErr w:type="spellEnd"/>
-      <w:r>
-        <w:rPr>
-          <w:lang w:val="en-US"/>
-        </w:rPr>
-        <w:t xml:space="preserve"> </w:t>
-      </w:r>
-      <w:proofErr w:type="spellStart"/>
-      <w:r>
-        <w:rPr>
-          <w:lang w:val="en-US"/>
-        </w:rPr>
-        <w:t>turpis</w:t>
-      </w:r>
-      <w:proofErr w:type="spellEnd"/>
-      <w:r>
-        <w:rPr>
-          <w:lang w:val="en-US"/>
-        </w:rPr>
-        <w:t xml:space="preserve">, dictum </w:t>
-      </w:r>
-      <w:proofErr w:type="spellStart"/>
-      <w:r>
-        <w:rPr>
-          <w:lang w:val="en-US"/>
-        </w:rPr>
-        <w:t>sed</w:t>
-      </w:r>
-      <w:proofErr w:type="spellEnd"/>
-      <w:r>
-        <w:rPr>
-          <w:lang w:val="en-US"/>
-        </w:rPr>
-        <w:t xml:space="preserve">, </w:t>
-      </w:r>
-      <w:proofErr w:type="spellStart"/>
-      <w:r>
-        <w:rPr>
-          <w:lang w:val="en-US"/>
-        </w:rPr>
-        <w:t>iaculis</w:t>
-      </w:r>
-      <w:proofErr w:type="spellEnd"/>
-      <w:r>
-        <w:rPr>
-          <w:lang w:val="en-US"/>
-        </w:rPr>
-        <w:t xml:space="preserve"> a, </w:t>
-      </w:r>
-      <w:proofErr w:type="spellStart"/>
-      <w:r>
-        <w:rPr>
-          <w:lang w:val="en-US"/>
-        </w:rPr>
-        <w:t>condimentum</w:t>
-      </w:r>
-      <w:proofErr w:type="spellEnd"/>
-      <w:r>
-        <w:rPr>
-          <w:lang w:val="en-US"/>
-        </w:rPr>
-        <w:t xml:space="preserve"> </w:t>
-      </w:r>
-      <w:proofErr w:type="spellStart"/>
-      <w:proofErr w:type="gramStart"/>
-      <w:r>
-        <w:rPr>
-          <w:lang w:val="en-US"/>
-        </w:rPr>
-        <w:t>nec</w:t>
-      </w:r>
-      <w:proofErr w:type="spellEnd"/>
-      <w:proofErr w:type="gramEnd"/>
-      <w:r>
-        <w:rPr>
-          <w:lang w:val="en-US"/>
-        </w:rPr>
-        <w:t xml:space="preserve">, nisi. </w:t>
-      </w:r>
-      <w:proofErr w:type="spellStart"/>
-      <w:r>
-        <w:rPr>
-          <w:lang w:val="en-US"/>
-        </w:rPr>
-        <w:t>Praesent</w:t>
-      </w:r>
-      <w:proofErr w:type="spellEnd"/>
-      <w:r>
-        <w:rPr>
-          <w:lang w:val="en-US"/>
-        </w:rPr>
-        <w:t xml:space="preserve"> </w:t>
-      </w:r>
-      <w:proofErr w:type="spellStart"/>
-      <w:proofErr w:type="gramStart"/>
-      <w:r>
-        <w:rPr>
-          <w:lang w:val="en-US"/>
-        </w:rPr>
-        <w:t>nec</w:t>
-      </w:r>
-      <w:proofErr w:type="spellEnd"/>
-      <w:proofErr w:type="gramEnd"/>
-      <w:r>
-        <w:rPr>
-          <w:lang w:val="en-US"/>
-        </w:rPr>
-        <w:t xml:space="preserve"> </w:t>
-      </w:r>
-      <w:proofErr w:type="spellStart"/>
-      <w:r>
-        <w:rPr>
-          <w:lang w:val="en-US"/>
-        </w:rPr>
-        <w:t>nisl</w:t>
-      </w:r>
-      <w:proofErr w:type="spellEnd"/>
-      <w:r>
-        <w:rPr>
-          <w:lang w:val="en-US"/>
-        </w:rPr>
-        <w:t xml:space="preserve"> a </w:t>
-      </w:r>
-      <w:proofErr w:type="spellStart"/>
-      <w:r>
-        <w:rPr>
-          <w:lang w:val="en-US"/>
-        </w:rPr>
-        <w:t>purus</w:t>
-      </w:r>
-      <w:proofErr w:type="spellEnd"/>
-      <w:r>
-        <w:rPr>
-          <w:lang w:val="en-US"/>
-        </w:rPr>
-        <w:t xml:space="preserve"> </w:t>
-      </w:r>
-      <w:proofErr w:type="spellStart"/>
-      <w:r>
-        <w:rPr>
-          <w:lang w:val="en-US"/>
-        </w:rPr>
-        <w:t>blandit</w:t>
-      </w:r>
-      <w:proofErr w:type="spellEnd"/>
-      <w:r>
-        <w:rPr>
-          <w:lang w:val="en-US"/>
-        </w:rPr>
-        <w:t xml:space="preserve"> </w:t>
-      </w:r>
-      <w:proofErr w:type="spellStart"/>
-      <w:r>
-        <w:rPr>
-          <w:lang w:val="en-US"/>
-        </w:rPr>
-        <w:t>viverra</w:t>
-      </w:r>
-      <w:proofErr w:type="spellEnd"/>
-      <w:r>
-        <w:rPr>
-          <w:lang w:val="en-US"/>
-        </w:rPr>
-        <w:t xml:space="preserve">. </w:t>
-      </w:r>
-      <w:proofErr w:type="spellStart"/>
-      <w:r>
-        <w:rPr>
-          <w:lang w:val="en-US"/>
-        </w:rPr>
-        <w:t>Praesent</w:t>
-      </w:r>
-      <w:proofErr w:type="spellEnd"/>
-      <w:r>
-        <w:rPr>
-          <w:lang w:val="en-US"/>
-        </w:rPr>
-        <w:t xml:space="preserve"> ac </w:t>
-      </w:r>
-      <w:proofErr w:type="spellStart"/>
-      <w:proofErr w:type="gramStart"/>
-      <w:r>
-        <w:rPr>
-          <w:lang w:val="en-US"/>
-        </w:rPr>
-        <w:t>massa</w:t>
-      </w:r>
-      <w:proofErr w:type="spellEnd"/>
-      <w:proofErr w:type="gramEnd"/>
-      <w:r>
-        <w:rPr>
-          <w:lang w:val="en-US"/>
-        </w:rPr>
-        <w:t xml:space="preserve"> at ligula </w:t>
-      </w:r>
-      <w:proofErr w:type="spellStart"/>
-      <w:r>
-        <w:rPr>
-          <w:lang w:val="en-US"/>
-        </w:rPr>
-        <w:t>laoreet</w:t>
-      </w:r>
-      <w:proofErr w:type="spellEnd"/>
-      <w:r>
-        <w:rPr>
-          <w:lang w:val="en-US"/>
-        </w:rPr>
-        <w:t xml:space="preserve"> </w:t>
-      </w:r>
-      <w:proofErr w:type="spellStart"/>
-      <w:r>
-        <w:rPr>
-          <w:lang w:val="en-US"/>
-        </w:rPr>
-        <w:t>iaculis</w:t>
-      </w:r>
-      <w:proofErr w:type="spellEnd"/>
-      <w:r>
-        <w:rPr>
-          <w:lang w:val="en-US"/>
-        </w:rPr>
-        <w:t xml:space="preserve">. </w:t>
-      </w:r>
-      <w:proofErr w:type="spellStart"/>
-      <w:r>
-        <w:t>Nulla</w:t>
-      </w:r>
-      <w:proofErr w:type="spellEnd"/>
-      <w:r>
-        <w:t xml:space="preserve"> </w:t>
-      </w:r>
-      <w:proofErr w:type="spellStart"/>
-      <w:r>
-        <w:t>neque</w:t>
-      </w:r>
-      <w:proofErr w:type="spellEnd"/>
-      <w:r>
-        <w:t xml:space="preserve"> dolor, </w:t>
-      </w:r>
-      <w:proofErr w:type="spellStart"/>
-      <w:r>
-        <w:t>sagittis</w:t>
-      </w:r>
-      <w:proofErr w:type="spellEnd"/>
-      <w:r>
-        <w:t xml:space="preserve"> </w:t>
-      </w:r>
-      <w:proofErr w:type="spellStart"/>
-      <w:r>
-        <w:t>eget</w:t>
-      </w:r>
-      <w:proofErr w:type="spellEnd"/>
-      <w:r>
-        <w:t xml:space="preserve">, </w:t>
-      </w:r>
-      <w:proofErr w:type="spellStart"/>
-      <w:r>
-        <w:t>iaculis</w:t>
-      </w:r>
-      <w:proofErr w:type="spellEnd"/>
-      <w:r>
-        <w:t xml:space="preserve"> </w:t>
-      </w:r>
-      <w:proofErr w:type="spellStart"/>
-      <w:r>
-        <w:t>quis</w:t>
-      </w:r>
-      <w:proofErr w:type="spellEnd"/>
-      <w:r>
-        <w:t xml:space="preserve">, </w:t>
-      </w:r>
-      <w:proofErr w:type="spellStart"/>
-      <w:r>
-        <w:lastRenderedPageBreak/>
-        <w:t>molestie</w:t>
-      </w:r>
-      <w:proofErr w:type="spellEnd"/>
-      <w:r>
-        <w:t xml:space="preserve"> non, </w:t>
-      </w:r>
-      <w:proofErr w:type="spellStart"/>
-      <w:r>
-        <w:t>velit</w:t>
-      </w:r>
-      <w:proofErr w:type="spellEnd"/>
-      <w:r>
-        <w:t xml:space="preserve">. </w:t>
-      </w:r>
-      <w:proofErr w:type="spellStart"/>
-      <w:r>
-        <w:t>Mauris</w:t>
-      </w:r>
-      <w:proofErr w:type="spellEnd"/>
-      <w:r>
-        <w:t xml:space="preserve"> </w:t>
-      </w:r>
-      <w:proofErr w:type="spellStart"/>
-      <w:r>
-        <w:t>turpis</w:t>
-      </w:r>
-      <w:proofErr w:type="spellEnd"/>
-      <w:r>
-        <w:t xml:space="preserve"> nunc, </w:t>
-      </w:r>
-      <w:proofErr w:type="spellStart"/>
-      <w:r>
-        <w:t>blandit</w:t>
-      </w:r>
-      <w:proofErr w:type="spellEnd"/>
-      <w:r>
-        <w:t xml:space="preserve"> et, </w:t>
-      </w:r>
-      <w:proofErr w:type="spellStart"/>
-      <w:r>
-        <w:t>volutpat</w:t>
-      </w:r>
-      <w:proofErr w:type="spellEnd"/>
-      <w:r>
-        <w:t xml:space="preserve"> </w:t>
-      </w:r>
-      <w:proofErr w:type="spellStart"/>
-      <w:r>
-        <w:t>molestie</w:t>
-      </w:r>
-      <w:proofErr w:type="spellEnd"/>
-      <w:r>
-        <w:t xml:space="preserve">, porta ut, </w:t>
-      </w:r>
-      <w:proofErr w:type="spellStart"/>
-      <w:r>
-        <w:t>ligula</w:t>
-      </w:r>
-      <w:proofErr w:type="spellEnd"/>
-      <w:r>
-        <w:t xml:space="preserve">. </w:t>
-      </w:r>
-      <w:proofErr w:type="spellStart"/>
-      <w:r>
-        <w:t>Fusce</w:t>
-      </w:r>
-      <w:proofErr w:type="spellEnd"/>
-      <w:r>
-        <w:t xml:space="preserve"> </w:t>
-      </w:r>
-      <w:proofErr w:type="spellStart"/>
-      <w:r>
-        <w:t>pharetra</w:t>
-      </w:r>
-      <w:proofErr w:type="spellEnd"/>
-      <w:r>
-        <w:t xml:space="preserve"> </w:t>
-      </w:r>
-      <w:proofErr w:type="spellStart"/>
-      <w:r>
-        <w:t>convallis</w:t>
-      </w:r>
-      <w:proofErr w:type="spellEnd"/>
-      <w:r>
-        <w:t xml:space="preserve"> urna. </w:t>
-      </w:r>
-      <w:proofErr w:type="spellStart"/>
-      <w:r>
-        <w:t>Quisque</w:t>
-      </w:r>
-      <w:proofErr w:type="spellEnd"/>
-      <w:r>
-        <w:t xml:space="preserve"> ut </w:t>
-      </w:r>
-      <w:proofErr w:type="spellStart"/>
-      <w:r>
-        <w:t>nisi</w:t>
-      </w:r>
-      <w:proofErr w:type="spellEnd"/>
-      <w:r>
-        <w:t xml:space="preserve">. </w:t>
-      </w:r>
-      <w:proofErr w:type="spellStart"/>
-      <w:r>
-        <w:t>Donec</w:t>
-      </w:r>
-      <w:proofErr w:type="spellEnd"/>
-      <w:r>
-        <w:t xml:space="preserve"> mi odio, </w:t>
-      </w:r>
-      <w:proofErr w:type="spellStart"/>
-      <w:r>
-        <w:t>faucibus</w:t>
-      </w:r>
-      <w:proofErr w:type="spellEnd"/>
-      <w:r>
-        <w:t xml:space="preserve"> at, </w:t>
-      </w:r>
-      <w:proofErr w:type="spellStart"/>
-      <w:r>
-        <w:t>scelerisque</w:t>
-      </w:r>
-      <w:proofErr w:type="spellEnd"/>
-      <w:r>
-        <w:t xml:space="preserve"> </w:t>
-      </w:r>
-      <w:proofErr w:type="spellStart"/>
-      <w:r>
-        <w:t>quis</w:t>
-      </w:r>
-      <w:proofErr w:type="spellEnd"/>
-      <w:r>
-        <w:t>,</w:t>
       </w:r>
     </w:p>
     <w:sectPr>
@@ -8564,7 +6175,7 @@
 </file>
 
 <file path=word/styles.xml><?xml version="1.0" encoding="utf-8"?>
-<w:styles xmlns:mc="http://schemas.openxmlformats.org/markup-compatibility/2006" xmlns:r="http://schemas.openxmlformats.org/officeDocument/2006/relationships" xmlns:w="http://schemas.openxmlformats.org/wordprocessingml/2006/main" xmlns:w14="http://schemas.microsoft.com/office/word/2010/wordml" xmlns:w15="http://schemas.microsoft.com/office/word/2012/wordml" mc:Ignorable="w14 w15">
+<w:styles xmlns:mc="http://schemas.openxmlformats.org/markup-compatibility/2006" xmlns:r="http://schemas.openxmlformats.org/officeDocument/2006/relationships" xmlns:w="http://schemas.openxmlformats.org/wordprocessingml/2006/main" xmlns:w14="http://schemas.microsoft.com/office/word/2010/wordml" xmlns:w15="http://schemas.microsoft.com/office/word/2012/wordml" xmlns:w16se="http://schemas.microsoft.com/office/word/2015/wordml/symex" mc:Ignorable="w14 w15 w16se">
   <w:docDefaults>
     <w:rPrDefault>
       <w:rPr>
@@ -8580,7 +6191,7 @@
       </w:pPr>
     </w:pPrDefault>
   </w:docDefaults>
-  <w:latentStyles w:defLockedState="0" w:defUIPriority="99" w:defSemiHidden="0" w:defUnhideWhenUsed="0" w:defQFormat="0" w:count="371">
+  <w:latentStyles w:defLockedState="0" w:defUIPriority="99" w:defSemiHidden="0" w:defUnhideWhenUsed="0" w:defQFormat="0" w:count="374">
     <w:lsdException w:name="Normal" w:uiPriority="0" w:qFormat="1"/>
     <w:lsdException w:name="heading 1" w:uiPriority="9" w:qFormat="1"/>
     <w:lsdException w:name="heading 2" w:semiHidden="1" w:uiPriority="9" w:unhideWhenUsed="1" w:qFormat="1"/>
@@ -8686,7 +6297,6 @@
     <w:lsdException w:name="HTML Sample" w:semiHidden="1" w:unhideWhenUsed="1"/>
     <w:lsdException w:name="HTML Typewriter" w:semiHidden="1" w:unhideWhenUsed="1"/>
     <w:lsdException w:name="HTML Variable" w:semiHidden="1" w:unhideWhenUsed="1"/>
-    <w:lsdException w:name="Normal Table" w:semiHidden="1" w:unhideWhenUsed="1"/>
     <w:lsdException w:name="annotation subject" w:semiHidden="1" w:unhideWhenUsed="1"/>
     <w:lsdException w:name="No List" w:semiHidden="1" w:unhideWhenUsed="1"/>
     <w:lsdException w:name="Outline List 1" w:semiHidden="1" w:unhideWhenUsed="1"/>
@@ -8731,7 +6341,6 @@
     <w:lsdException w:name="Table Professional" w:semiHidden="1" w:unhideWhenUsed="1"/>
     <w:lsdException w:name="Table Subtle 1" w:semiHidden="1" w:unhideWhenUsed="1"/>
     <w:lsdException w:name="Table Subtle 2" w:semiHidden="1" w:unhideWhenUsed="1"/>
-    <w:lsdException w:name="Table Web 1" w:semiHidden="1" w:unhideWhenUsed="1"/>
     <w:lsdException w:name="Table Web 2" w:semiHidden="1" w:unhideWhenUsed="1"/>
     <w:lsdException w:name="Table Web 3" w:semiHidden="1" w:unhideWhenUsed="1"/>
     <w:lsdException w:name="Balloon Text" w:semiHidden="1" w:unhideWhenUsed="1"/>
@@ -8952,6 +6561,9 @@
     <w:lsdException w:name="List Table 5 Dark Accent 6" w:uiPriority="50"/>
     <w:lsdException w:name="List Table 6 Colorful Accent 6" w:uiPriority="51"/>
     <w:lsdException w:name="List Table 7 Colorful Accent 6" w:uiPriority="52"/>
+    <w:lsdException w:name="Mention" w:semiHidden="1" w:unhideWhenUsed="1"/>
+    <w:lsdException w:name="Smart Hyperlink" w:semiHidden="1" w:unhideWhenUsed="1"/>
+    <w:lsdException w:name="Hashtag" w:semiHidden="1" w:unhideWhenUsed="1"/>
   </w:latentStyles>
   <w:style w:type="paragraph" w:default="1" w:styleId="Normal">
     <w:name w:val="Normal"/>

</xml_diff>